<commit_message>
Verkefni 3 gagnagrunnsskjöl og fl.
</commit_message>
<xml_diff>
--- a/Verkefni 3/Gagnagrunnur.docx
+++ b/Verkefni 3/Gagnagrunnur.docx
@@ -1,6 +1,6 @@
 
 <file path=word/document.xml><?xml version="1.0" encoding="utf-8"?>
-<w:document xmlns:wpc="http://schemas.microsoft.com/office/word/2010/wordprocessingCanvas" xmlns:mc="http://schemas.openxmlformats.org/markup-compatibility/2006" xmlns:o="urn:schemas-microsoft-com:office:office" xmlns:r="http://schemas.openxmlformats.org/officeDocument/2006/relationships" xmlns:m="http://schemas.openxmlformats.org/officeDocument/2006/math" xmlns:v="urn:schemas-microsoft-com:vml" xmlns:wp14="http://schemas.microsoft.com/office/word/2010/wordprocessingDrawing" xmlns:wp="http://schemas.openxmlformats.org/drawingml/2006/wordprocessingDrawing" xmlns:w10="urn:schemas-microsoft-com:office:word" xmlns:w="http://schemas.openxmlformats.org/wordprocessingml/2006/main" xmlns:w14="http://schemas.microsoft.com/office/word/2010/wordml" xmlns:w15="http://schemas.microsoft.com/office/word/2012/wordml" xmlns:wpg="http://schemas.microsoft.com/office/word/2010/wordprocessingGroup" xmlns:wpi="http://schemas.microsoft.com/office/word/2010/wordprocessingInk" xmlns:wne="http://schemas.microsoft.com/office/word/2006/wordml" xmlns:wps="http://schemas.microsoft.com/office/word/2010/wordprocessingShape" mc:Ignorable="w14 w15 wp14">
+<w:document xmlns:wpc="http://schemas.microsoft.com/office/word/2010/wordprocessingCanvas" xmlns:cx="http://schemas.microsoft.com/office/drawing/2014/chartex" xmlns:cx1="http://schemas.microsoft.com/office/drawing/2015/9/8/chartex" xmlns:cx2="http://schemas.microsoft.com/office/drawing/2015/10/21/chartex" xmlns:cx3="http://schemas.microsoft.com/office/drawing/2016/5/9/chartex" xmlns:cx4="http://schemas.microsoft.com/office/drawing/2016/5/10/chartex" xmlns:cx5="http://schemas.microsoft.com/office/drawing/2016/5/11/chartex" xmlns:cx6="http://schemas.microsoft.com/office/drawing/2016/5/12/chartex" xmlns:cx7="http://schemas.microsoft.com/office/drawing/2016/5/13/chartex" xmlns:cx8="http://schemas.microsoft.com/office/drawing/2016/5/14/chartex" xmlns:mc="http://schemas.openxmlformats.org/markup-compatibility/2006" xmlns:aink="http://schemas.microsoft.com/office/drawing/2016/ink" xmlns:am3d="http://schemas.microsoft.com/office/drawing/2017/model3d" xmlns:o="urn:schemas-microsoft-com:office:office" xmlns:r="http://schemas.openxmlformats.org/officeDocument/2006/relationships" xmlns:m="http://schemas.openxmlformats.org/officeDocument/2006/math" xmlns:v="urn:schemas-microsoft-com:vml" xmlns:wp14="http://schemas.microsoft.com/office/word/2010/wordprocessingDrawing" xmlns:wp="http://schemas.openxmlformats.org/drawingml/2006/wordprocessingDrawing" xmlns:w10="urn:schemas-microsoft-com:office:word" xmlns:w="http://schemas.openxmlformats.org/wordprocessingml/2006/main" xmlns:w14="http://schemas.microsoft.com/office/word/2010/wordml" xmlns:w15="http://schemas.microsoft.com/office/word/2012/wordml" xmlns:w16cid="http://schemas.microsoft.com/office/word/2016/wordml/cid" xmlns:w16se="http://schemas.microsoft.com/office/word/2015/wordml/symex" xmlns:wpg="http://schemas.microsoft.com/office/word/2010/wordprocessingGroup" xmlns:wpi="http://schemas.microsoft.com/office/word/2010/wordprocessingInk" xmlns:wne="http://schemas.microsoft.com/office/word/2006/wordml" xmlns:wps="http://schemas.microsoft.com/office/word/2010/wordprocessingShape" mc:Ignorable="w14 w15 w16se w16cid wp14">
   <w:body>
     <w:p>
       <w:pPr>
@@ -15,17 +15,15 @@
         <w:pStyle w:val="Subtitle"/>
       </w:pPr>
       <w:r>
-        <w:t xml:space="preserve">Nafn á kerfinu </w:t>
+        <w:t>nord.is</w:t>
       </w:r>
     </w:p>
     <w:p/>
     <w:p/>
     <w:p>
-      <w:proofErr w:type="spellStart"/>
       <w:r>
         <w:t>Útgáfusaga</w:t>
       </w:r>
-      <w:proofErr w:type="spellEnd"/>
     </w:p>
     <w:tbl>
       <w:tblPr>
@@ -55,11 +53,9 @@
             <w:tcW w:w="2285" w:type="dxa"/>
           </w:tcPr>
           <w:p>
-            <w:proofErr w:type="spellStart"/>
             <w:r>
               <w:t>Útgáfa</w:t>
             </w:r>
-            <w:proofErr w:type="spellEnd"/>
           </w:p>
         </w:tc>
         <w:tc>
@@ -79,6 +75,48 @@
           <w:p>
             <w:r>
               <w:t>Höfundur/ar</w:t>
+            </w:r>
+          </w:p>
+        </w:tc>
+      </w:tr>
+      <w:tr>
+        <w:tc>
+          <w:tcPr>
+            <w:tcW w:w="2419" w:type="dxa"/>
+          </w:tcPr>
+          <w:p>
+            <w:r>
+              <w:t>03.09.2017</w:t>
+            </w:r>
+          </w:p>
+        </w:tc>
+        <w:tc>
+          <w:tcPr>
+            <w:tcW w:w="2285" w:type="dxa"/>
+          </w:tcPr>
+          <w:p>
+            <w:r>
+              <w:t>1.0.0</w:t>
+            </w:r>
+          </w:p>
+        </w:tc>
+        <w:tc>
+          <w:tcPr>
+            <w:tcW w:w="2269" w:type="dxa"/>
+          </w:tcPr>
+          <w:p>
+            <w:r>
+              <w:t>Fyrsta útgáfa</w:t>
+            </w:r>
+          </w:p>
+        </w:tc>
+        <w:tc>
+          <w:tcPr>
+            <w:tcW w:w="2089" w:type="dxa"/>
+          </w:tcPr>
+          <w:p>
+            <w:r>
+              <w:t>Kári Snær, Ólafur Georg, Stella Rut</w:t>
             </w:r>
           </w:p>
         </w:tc>
@@ -135,32 +173,6 @@
           <w:p/>
         </w:tc>
       </w:tr>
-      <w:tr>
-        <w:tc>
-          <w:tcPr>
-            <w:tcW w:w="2419" w:type="dxa"/>
-          </w:tcPr>
-          <w:p/>
-        </w:tc>
-        <w:tc>
-          <w:tcPr>
-            <w:tcW w:w="2285" w:type="dxa"/>
-          </w:tcPr>
-          <w:p/>
-        </w:tc>
-        <w:tc>
-          <w:tcPr>
-            <w:tcW w:w="2269" w:type="dxa"/>
-          </w:tcPr>
-          <w:p/>
-        </w:tc>
-        <w:tc>
-          <w:tcPr>
-            <w:tcW w:w="2089" w:type="dxa"/>
-          </w:tcPr>
-          <w:p/>
-        </w:tc>
-      </w:tr>
     </w:tbl>
     <w:p/>
     <w:p>
@@ -222,23 +234,7 @@
                               <w:t>erkefnislýsingu fyrir verkefni 3</w:t>
                             </w:r>
                             <w:r>
-                              <w:t xml:space="preserve">, </w:t>
-                            </w:r>
-                            <w:proofErr w:type="spellStart"/>
-                            <w:r>
-                              <w:t>glærur</w:t>
-                            </w:r>
-                            <w:proofErr w:type="spellEnd"/>
-                            <w:r>
-                              <w:t xml:space="preserve">, fyrirlestra og annað efni á </w:t>
-                            </w:r>
-                            <w:proofErr w:type="spellStart"/>
-                            <w:r>
-                              <w:t>Moodle</w:t>
-                            </w:r>
-                            <w:proofErr w:type="spellEnd"/>
-                            <w:r>
-                              <w:t xml:space="preserve"> (aðallega vikur </w:t>
+                              <w:t xml:space="preserve">, glærur, fyrirlestra og annað efni á Moodle (aðallega vikur </w:t>
                             </w:r>
                             <w:r>
                               <w:t>5</w:t>
@@ -287,23 +283,7 @@
                         <w:t>erkefnislýsingu fyrir verkefni 3</w:t>
                       </w:r>
                       <w:r>
-                        <w:t xml:space="preserve">, </w:t>
-                      </w:r>
-                      <w:proofErr w:type="spellStart"/>
-                      <w:r>
-                        <w:t>glærur</w:t>
-                      </w:r>
-                      <w:proofErr w:type="spellEnd"/>
-                      <w:r>
-                        <w:t xml:space="preserve">, fyrirlestra og annað efni á </w:t>
-                      </w:r>
-                      <w:proofErr w:type="spellStart"/>
-                      <w:r>
-                        <w:t>Moodle</w:t>
-                      </w:r>
-                      <w:proofErr w:type="spellEnd"/>
-                      <w:r>
-                        <w:t xml:space="preserve"> (aðallega vikur </w:t>
+                        <w:t xml:space="preserve">, glærur, fyrirlestra og annað efni á Moodle (aðallega vikur </w:t>
                       </w:r>
                       <w:r>
                         <w:t>5</w:t>
@@ -344,56 +324,1829 @@
       <w:pPr>
         <w:pStyle w:val="Heading1"/>
       </w:pPr>
+      <w:r>
+        <w:t xml:space="preserve">Schema gagnagrunnsins </w:t>
+      </w:r>
+    </w:p>
+    <w:p>
+      <w:pPr>
+        <w:ind w:left="284"/>
+      </w:pPr>
+      <w:r>
+        <w:t xml:space="preserve">Lýsið öllum töflum gagnagrunnsins og lyklum. </w:t>
+      </w:r>
+      <w:r>
+        <w:t xml:space="preserve"> </w:t>
+      </w:r>
+    </w:p>
+    <w:p>
+      <w:pPr>
+        <w:rPr>
+          <w:rFonts w:ascii="Courier New" w:hAnsi="Courier New" w:cs="Courier New"/>
+          <w:sz w:val="18"/>
+        </w:rPr>
+        <w:sectPr>
+          <w:headerReference w:type="default" r:id="rId7"/>
+          <w:footerReference w:type="default" r:id="rId8"/>
+          <w:pgSz w:w="11906" w:h="16838"/>
+          <w:pgMar w:top="1417" w:right="1417" w:bottom="1417" w:left="1417" w:header="708" w:footer="708" w:gutter="0"/>
+          <w:cols w:space="708"/>
+          <w:docGrid w:linePitch="360"/>
+        </w:sectPr>
+      </w:pPr>
+    </w:p>
+    <w:p>
+      <w:pPr>
+        <w:rPr>
+          <w:rFonts w:cstheme="minorHAnsi"/>
+          <w:b/>
+          <w:sz w:val="16"/>
+        </w:rPr>
+      </w:pPr>
+      <w:r>
+        <w:rPr>
+          <w:rFonts w:cstheme="minorHAnsi"/>
+          <w:b/>
+          <w:sz w:val="16"/>
+        </w:rPr>
+        <w:t>about:</w:t>
+      </w:r>
+    </w:p>
+    <w:p>
+      <w:pPr>
+        <w:rPr>
+          <w:rFonts w:ascii="Courier New" w:hAnsi="Courier New" w:cs="Courier New"/>
+          <w:sz w:val="16"/>
+        </w:rPr>
+      </w:pPr>
+      <w:r>
+        <w:rPr>
+          <w:rFonts w:ascii="Courier New" w:hAnsi="Courier New" w:cs="Courier New"/>
+          <w:sz w:val="16"/>
+        </w:rPr>
+        <w:t>create table about (</w:t>
+      </w:r>
+    </w:p>
+    <w:p>
+      <w:pPr>
+        <w:ind w:left="708"/>
+        <w:rPr>
+          <w:rFonts w:ascii="Courier New" w:hAnsi="Courier New" w:cs="Courier New"/>
+          <w:sz w:val="16"/>
+        </w:rPr>
+      </w:pPr>
+      <w:r>
+        <w:rPr>
+          <w:rFonts w:ascii="Courier New" w:hAnsi="Courier New" w:cs="Courier New"/>
+          <w:sz w:val="16"/>
+        </w:rPr>
+        <w:t>id  bigserial not null,</w:t>
+      </w:r>
+    </w:p>
+    <w:p>
+      <w:pPr>
+        <w:ind w:left="708"/>
+        <w:rPr>
+          <w:rFonts w:ascii="Courier New" w:hAnsi="Courier New" w:cs="Courier New"/>
+          <w:sz w:val="16"/>
+        </w:rPr>
+      </w:pPr>
+      <w:r>
+        <w:rPr>
+          <w:rFonts w:ascii="Courier New" w:hAnsi="Courier New" w:cs="Courier New"/>
+          <w:sz w:val="16"/>
+        </w:rPr>
+        <w:t>content text,</w:t>
+      </w:r>
+    </w:p>
+    <w:p>
+      <w:pPr>
+        <w:ind w:left="708"/>
+        <w:rPr>
+          <w:rFonts w:ascii="Courier New" w:hAnsi="Courier New" w:cs="Courier New"/>
+          <w:sz w:val="16"/>
+        </w:rPr>
+      </w:pPr>
+      <w:r>
+        <w:rPr>
+          <w:rFonts w:ascii="Courier New" w:hAnsi="Courier New" w:cs="Courier New"/>
+          <w:sz w:val="16"/>
+        </w:rPr>
+        <w:t>title varchar(255),</w:t>
+      </w:r>
+    </w:p>
+    <w:p>
+      <w:pPr>
+        <w:ind w:left="708"/>
+        <w:rPr>
+          <w:rFonts w:ascii="Courier New" w:hAnsi="Courier New" w:cs="Courier New"/>
+          <w:sz w:val="16"/>
+        </w:rPr>
+      </w:pPr>
+      <w:r>
+        <w:rPr>
+          <w:rFonts w:ascii="Courier New" w:hAnsi="Courier New" w:cs="Courier New"/>
+          <w:sz w:val="16"/>
+        </w:rPr>
+        <w:t>primary key (id)</w:t>
+      </w:r>
+    </w:p>
+    <w:p>
+      <w:pPr>
+        <w:rPr>
+          <w:rFonts w:ascii="Courier New" w:hAnsi="Courier New" w:cs="Courier New"/>
+          <w:sz w:val="16"/>
+        </w:rPr>
+      </w:pPr>
+      <w:r>
+        <w:rPr>
+          <w:rFonts w:ascii="Courier New" w:hAnsi="Courier New" w:cs="Courier New"/>
+          <w:sz w:val="16"/>
+        </w:rPr>
+        <w:t>)</w:t>
+      </w:r>
+    </w:p>
+    <w:p>
+      <w:pPr>
+        <w:rPr>
+          <w:rFonts w:cstheme="minorHAnsi"/>
+          <w:b/>
+          <w:sz w:val="16"/>
+        </w:rPr>
+      </w:pPr>
+      <w:r>
+        <w:rPr>
+          <w:rFonts w:cstheme="minorHAnsi"/>
+          <w:b/>
+          <w:sz w:val="16"/>
+        </w:rPr>
+        <w:t>ad:</w:t>
+      </w:r>
+    </w:p>
+    <w:p>
+      <w:pPr>
+        <w:rPr>
+          <w:rFonts w:ascii="Courier New" w:hAnsi="Courier New" w:cs="Courier New"/>
+          <w:sz w:val="16"/>
+        </w:rPr>
+      </w:pPr>
+      <w:r>
+        <w:rPr>
+          <w:rFonts w:ascii="Courier New" w:hAnsi="Courier New" w:cs="Courier New"/>
+          <w:sz w:val="16"/>
+        </w:rPr>
+        <w:t>create table ad (</w:t>
+      </w:r>
+    </w:p>
+    <w:p>
+      <w:pPr>
+        <w:ind w:left="708"/>
+        <w:rPr>
+          <w:rFonts w:ascii="Courier New" w:hAnsi="Courier New" w:cs="Courier New"/>
+          <w:sz w:val="16"/>
+        </w:rPr>
+      </w:pPr>
+      <w:r>
+        <w:rPr>
+          <w:rFonts w:ascii="Courier New" w:hAnsi="Courier New" w:cs="Courier New"/>
+          <w:sz w:val="16"/>
+        </w:rPr>
+        <w:t>id  bigserial not null,</w:t>
+      </w:r>
+    </w:p>
+    <w:p>
+      <w:pPr>
+        <w:ind w:left="708"/>
+        <w:rPr>
+          <w:rFonts w:ascii="Courier New" w:hAnsi="Courier New" w:cs="Courier New"/>
+          <w:sz w:val="16"/>
+        </w:rPr>
+      </w:pPr>
+      <w:r>
+        <w:rPr>
+          <w:rFonts w:ascii="Courier New" w:hAnsi="Courier New" w:cs="Courier New"/>
+          <w:sz w:val="16"/>
+        </w:rPr>
+        <w:t>adLogo bytea,</w:t>
+      </w:r>
+    </w:p>
+    <w:p>
+      <w:pPr>
+        <w:ind w:left="708"/>
+        <w:rPr>
+          <w:rFonts w:ascii="Courier New" w:hAnsi="Courier New" w:cs="Courier New"/>
+          <w:sz w:val="16"/>
+        </w:rPr>
+      </w:pPr>
+      <w:r>
+        <w:rPr>
+          <w:rFonts w:ascii="Courier New" w:hAnsi="Courier New" w:cs="Courier New"/>
+          <w:sz w:val="16"/>
+        </w:rPr>
+        <w:t>link varchar(255),</w:t>
+      </w:r>
+    </w:p>
+    <w:p>
+      <w:pPr>
+        <w:ind w:left="708"/>
+        <w:rPr>
+          <w:rFonts w:ascii="Courier New" w:hAnsi="Courier New" w:cs="Courier New"/>
+          <w:sz w:val="16"/>
+        </w:rPr>
+      </w:pPr>
+      <w:r>
+        <w:rPr>
+          <w:rFonts w:ascii="Courier New" w:hAnsi="Courier New" w:cs="Courier New"/>
+          <w:sz w:val="16"/>
+        </w:rPr>
+        <w:t>primary key (id)</w:t>
+      </w:r>
+    </w:p>
+    <w:p>
+      <w:pPr>
+        <w:rPr>
+          <w:rFonts w:ascii="Courier New" w:hAnsi="Courier New" w:cs="Courier New"/>
+          <w:sz w:val="16"/>
+        </w:rPr>
+      </w:pPr>
+      <w:r>
+        <w:rPr>
+          <w:rFonts w:ascii="Courier New" w:hAnsi="Courier New" w:cs="Courier New"/>
+          <w:sz w:val="16"/>
+        </w:rPr>
+        <w:t>)</w:t>
+      </w:r>
+    </w:p>
+    <w:p>
+      <w:pPr>
+        <w:rPr>
+          <w:b/>
+          <w:sz w:val="16"/>
+          <w:szCs w:val="18"/>
+        </w:rPr>
+      </w:pPr>
+      <w:r>
+        <w:rPr>
+          <w:rFonts w:cstheme="minorHAnsi"/>
+          <w:b/>
+          <w:sz w:val="16"/>
+          <w:szCs w:val="18"/>
+        </w:rPr>
+        <w:t>news</w:t>
+      </w:r>
+      <w:r>
+        <w:rPr>
+          <w:b/>
+          <w:sz w:val="16"/>
+          <w:szCs w:val="18"/>
+        </w:rPr>
+        <w:t>:</w:t>
+      </w:r>
+    </w:p>
+    <w:p>
+      <w:pPr>
+        <w:rPr>
+          <w:rFonts w:ascii="Courier New" w:hAnsi="Courier New" w:cs="Courier New"/>
+          <w:sz w:val="16"/>
+          <w:szCs w:val="18"/>
+        </w:rPr>
+      </w:pPr>
+      <w:r>
+        <w:rPr>
+          <w:rFonts w:ascii="Courier New" w:hAnsi="Courier New" w:cs="Courier New"/>
+          <w:sz w:val="16"/>
+          <w:szCs w:val="18"/>
+        </w:rPr>
+        <w:t>create table news (</w:t>
+      </w:r>
+    </w:p>
+    <w:p>
+      <w:pPr>
+        <w:ind w:left="708"/>
+        <w:rPr>
+          <w:rFonts w:ascii="Courier New" w:hAnsi="Courier New" w:cs="Courier New"/>
+          <w:sz w:val="16"/>
+          <w:szCs w:val="18"/>
+        </w:rPr>
+      </w:pPr>
+      <w:r>
+        <w:rPr>
+          <w:rFonts w:ascii="Courier New" w:hAnsi="Courier New" w:cs="Courier New"/>
+          <w:sz w:val="16"/>
+          <w:szCs w:val="18"/>
+        </w:rPr>
+        <w:t>DTYPE varchar(31) not null,</w:t>
+      </w:r>
+    </w:p>
+    <w:p>
+      <w:pPr>
+        <w:ind w:left="708"/>
+        <w:rPr>
+          <w:rFonts w:ascii="Courier New" w:hAnsi="Courier New" w:cs="Courier New"/>
+          <w:sz w:val="16"/>
+          <w:szCs w:val="18"/>
+        </w:rPr>
+      </w:pPr>
+      <w:r>
+        <w:rPr>
+          <w:rFonts w:ascii="Courier New" w:hAnsi="Courier New" w:cs="Courier New"/>
+          <w:sz w:val="16"/>
+          <w:szCs w:val="18"/>
+        </w:rPr>
+        <w:t>id  bigserial not null,</w:t>
+      </w:r>
+    </w:p>
+    <w:p>
+      <w:pPr>
+        <w:ind w:left="708"/>
+        <w:rPr>
+          <w:rFonts w:ascii="Courier New" w:hAnsi="Courier New" w:cs="Courier New"/>
+          <w:sz w:val="16"/>
+          <w:szCs w:val="18"/>
+        </w:rPr>
+      </w:pPr>
+      <w:r>
+        <w:rPr>
+          <w:rFonts w:ascii="Courier New" w:hAnsi="Courier New" w:cs="Courier New"/>
+          <w:sz w:val="16"/>
+          <w:szCs w:val="18"/>
+        </w:rPr>
+        <w:t>author varchar(255),</w:t>
+      </w:r>
+    </w:p>
+    <w:p>
+      <w:pPr>
+        <w:ind w:left="708"/>
+        <w:rPr>
+          <w:rFonts w:ascii="Courier New" w:hAnsi="Courier New" w:cs="Courier New"/>
+          <w:sz w:val="16"/>
+          <w:szCs w:val="18"/>
+        </w:rPr>
+      </w:pPr>
+      <w:r>
+        <w:rPr>
+          <w:rFonts w:ascii="Courier New" w:hAnsi="Courier New" w:cs="Courier New"/>
+          <w:sz w:val="16"/>
+          <w:szCs w:val="18"/>
+        </w:rPr>
+        <w:t>datePosted timestamp,</w:t>
+      </w:r>
+    </w:p>
+    <w:p>
+      <w:pPr>
+        <w:ind w:left="708"/>
+        <w:rPr>
+          <w:rFonts w:ascii="Courier New" w:hAnsi="Courier New" w:cs="Courier New"/>
+          <w:sz w:val="16"/>
+          <w:szCs w:val="18"/>
+        </w:rPr>
+      </w:pPr>
+      <w:r>
+        <w:rPr>
+          <w:rFonts w:ascii="Courier New" w:hAnsi="Courier New" w:cs="Courier New"/>
+          <w:sz w:val="16"/>
+          <w:szCs w:val="18"/>
+        </w:rPr>
+        <w:t>description text,</w:t>
+      </w:r>
+    </w:p>
+    <w:p>
+      <w:pPr>
+        <w:ind w:left="708"/>
+        <w:rPr>
+          <w:rFonts w:ascii="Courier New" w:hAnsi="Courier New" w:cs="Courier New"/>
+          <w:sz w:val="16"/>
+          <w:szCs w:val="18"/>
+        </w:rPr>
+      </w:pPr>
+      <w:r>
+        <w:rPr>
+          <w:rFonts w:ascii="Courier New" w:hAnsi="Courier New" w:cs="Courier New"/>
+          <w:sz w:val="16"/>
+          <w:szCs w:val="18"/>
+        </w:rPr>
+        <w:t>tag varchar(255),</w:t>
+      </w:r>
+    </w:p>
+    <w:p>
+      <w:pPr>
+        <w:ind w:left="708"/>
+        <w:rPr>
+          <w:rFonts w:ascii="Courier New" w:hAnsi="Courier New" w:cs="Courier New"/>
+          <w:sz w:val="16"/>
+          <w:szCs w:val="18"/>
+        </w:rPr>
+      </w:pPr>
+      <w:r>
+        <w:rPr>
+          <w:rFonts w:ascii="Courier New" w:hAnsi="Courier New" w:cs="Courier New"/>
+          <w:sz w:val="16"/>
+          <w:szCs w:val="18"/>
+        </w:rPr>
+        <w:t>title varchar(255),</w:t>
+      </w:r>
+    </w:p>
+    <w:p>
+      <w:pPr>
+        <w:ind w:left="708"/>
+        <w:rPr>
+          <w:rFonts w:ascii="Courier New" w:hAnsi="Courier New" w:cs="Courier New"/>
+          <w:sz w:val="16"/>
+          <w:szCs w:val="18"/>
+        </w:rPr>
+      </w:pPr>
+      <w:r>
+        <w:rPr>
+          <w:rFonts w:ascii="Courier New" w:hAnsi="Courier New" w:cs="Courier New"/>
+          <w:sz w:val="16"/>
+          <w:szCs w:val="18"/>
+        </w:rPr>
+        <w:t>capacity int4,</w:t>
+      </w:r>
+    </w:p>
+    <w:p>
+      <w:pPr>
+        <w:ind w:left="708"/>
+        <w:rPr>
+          <w:rFonts w:ascii="Courier New" w:hAnsi="Courier New" w:cs="Courier New"/>
+          <w:sz w:val="16"/>
+          <w:szCs w:val="18"/>
+        </w:rPr>
+      </w:pPr>
+      <w:r>
+        <w:rPr>
+          <w:rFonts w:ascii="Courier New" w:hAnsi="Courier New" w:cs="Courier New"/>
+          <w:sz w:val="16"/>
+          <w:szCs w:val="18"/>
+        </w:rPr>
+        <w:t>host varchar(255),</w:t>
+      </w:r>
+    </w:p>
+    <w:p>
+      <w:pPr>
+        <w:ind w:left="708"/>
+        <w:rPr>
+          <w:rFonts w:ascii="Courier New" w:hAnsi="Courier New" w:cs="Courier New"/>
+          <w:sz w:val="16"/>
+          <w:szCs w:val="18"/>
+        </w:rPr>
+      </w:pPr>
+      <w:r>
+        <w:rPr>
+          <w:rFonts w:ascii="Courier New" w:hAnsi="Courier New" w:cs="Courier New"/>
+          <w:sz w:val="16"/>
+          <w:szCs w:val="18"/>
+        </w:rPr>
+        <w:t>isPriorityEvent boolean,</w:t>
+      </w:r>
+    </w:p>
+    <w:p>
+      <w:pPr>
+        <w:ind w:left="708"/>
+        <w:rPr>
+          <w:rFonts w:ascii="Courier New" w:hAnsi="Courier New" w:cs="Courier New"/>
+          <w:sz w:val="16"/>
+          <w:szCs w:val="18"/>
+        </w:rPr>
+      </w:pPr>
+      <w:r>
+        <w:rPr>
+          <w:rFonts w:ascii="Courier New" w:hAnsi="Courier New" w:cs="Courier New"/>
+          <w:sz w:val="16"/>
+          <w:szCs w:val="18"/>
+        </w:rPr>
+        <w:t>location varchar(255),</w:t>
+      </w:r>
+    </w:p>
+    <w:p>
+      <w:pPr>
+        <w:ind w:left="708"/>
+        <w:rPr>
+          <w:rFonts w:ascii="Courier New" w:hAnsi="Courier New" w:cs="Courier New"/>
+          <w:sz w:val="16"/>
+          <w:szCs w:val="18"/>
+        </w:rPr>
+      </w:pPr>
+      <w:r>
+        <w:rPr>
+          <w:rFonts w:ascii="Courier New" w:hAnsi="Courier New" w:cs="Courier New"/>
+          <w:sz w:val="16"/>
+          <w:szCs w:val="18"/>
+        </w:rPr>
+        <w:t>registrationCloses timestamp,</w:t>
+      </w:r>
+    </w:p>
+    <w:p>
+      <w:pPr>
+        <w:ind w:left="708"/>
+        <w:rPr>
+          <w:rFonts w:ascii="Courier New" w:hAnsi="Courier New" w:cs="Courier New"/>
+          <w:sz w:val="16"/>
+          <w:szCs w:val="18"/>
+        </w:rPr>
+      </w:pPr>
+      <w:r>
+        <w:rPr>
+          <w:rFonts w:ascii="Courier New" w:hAnsi="Courier New" w:cs="Courier New"/>
+          <w:sz w:val="16"/>
+          <w:szCs w:val="18"/>
+        </w:rPr>
+        <w:t>registrationOpens timestamp,</w:t>
+      </w:r>
+    </w:p>
+    <w:p>
+      <w:pPr>
+        <w:ind w:left="708"/>
+        <w:rPr>
+          <w:rFonts w:ascii="Courier New" w:hAnsi="Courier New" w:cs="Courier New"/>
+          <w:sz w:val="16"/>
+          <w:szCs w:val="18"/>
+        </w:rPr>
+      </w:pPr>
+      <w:r>
+        <w:rPr>
+          <w:rFonts w:ascii="Courier New" w:hAnsi="Courier New" w:cs="Courier New"/>
+          <w:sz w:val="16"/>
+          <w:szCs w:val="18"/>
+        </w:rPr>
+        <w:t>timeOfEvent timestamp,</w:t>
+      </w:r>
+    </w:p>
+    <w:p>
+      <w:pPr>
+        <w:ind w:left="708"/>
+        <w:rPr>
+          <w:rFonts w:ascii="Courier New" w:hAnsi="Courier New" w:cs="Courier New"/>
+          <w:sz w:val="16"/>
+          <w:szCs w:val="18"/>
+        </w:rPr>
+      </w:pPr>
+      <w:r>
+        <w:rPr>
+          <w:rFonts w:ascii="Courier New" w:hAnsi="Courier New" w:cs="Courier New"/>
+          <w:sz w:val="16"/>
+          <w:szCs w:val="18"/>
+        </w:rPr>
+        <w:t>primary key (id)</w:t>
+      </w:r>
+    </w:p>
+    <w:p>
+      <w:pPr>
+        <w:rPr>
+          <w:rFonts w:ascii="Courier New" w:hAnsi="Courier New" w:cs="Courier New"/>
+          <w:sz w:val="16"/>
+          <w:szCs w:val="18"/>
+        </w:rPr>
+      </w:pPr>
+      <w:r>
+        <w:rPr>
+          <w:rFonts w:ascii="Courier New" w:hAnsi="Courier New" w:cs="Courier New"/>
+          <w:sz w:val="16"/>
+          <w:szCs w:val="18"/>
+        </w:rPr>
+        <w:t>)</w:t>
+      </w:r>
+    </w:p>
+    <w:p>
+      <w:r>
+        <w:br w:type="page"/>
+      </w:r>
+    </w:p>
+    <w:p>
+      <w:pPr>
+        <w:rPr>
+          <w:rFonts w:cstheme="minorHAnsi"/>
+          <w:b/>
+          <w:sz w:val="16"/>
+        </w:rPr>
+      </w:pPr>
+      <w:r>
+        <w:rPr>
+          <w:rFonts w:cstheme="minorHAnsi"/>
+          <w:b/>
+          <w:sz w:val="16"/>
+        </w:rPr>
+        <w:lastRenderedPageBreak/>
+        <w:t>nord_user</w:t>
+      </w:r>
+      <w:r>
+        <w:rPr>
+          <w:rFonts w:cstheme="minorHAnsi"/>
+          <w:b/>
+          <w:sz w:val="16"/>
+        </w:rPr>
+        <w:t>:</w:t>
+      </w:r>
+    </w:p>
+    <w:p>
+      <w:pPr>
+        <w:rPr>
+          <w:rFonts w:ascii="Courier New" w:hAnsi="Courier New" w:cs="Courier New"/>
+          <w:sz w:val="16"/>
+          <w:szCs w:val="18"/>
+        </w:rPr>
+      </w:pPr>
+      <w:r>
+        <w:rPr>
+          <w:rFonts w:ascii="Courier New" w:hAnsi="Courier New" w:cs="Courier New"/>
+          <w:sz w:val="16"/>
+          <w:szCs w:val="18"/>
+        </w:rPr>
+        <w:t>create table nord_user (</w:t>
+      </w:r>
+    </w:p>
+    <w:p>
+      <w:pPr>
+        <w:ind w:left="708"/>
+        <w:rPr>
+          <w:rFonts w:ascii="Courier New" w:hAnsi="Courier New" w:cs="Courier New"/>
+          <w:sz w:val="16"/>
+          <w:szCs w:val="18"/>
+        </w:rPr>
+      </w:pPr>
+      <w:r>
+        <w:rPr>
+          <w:rFonts w:ascii="Courier New" w:hAnsi="Courier New" w:cs="Courier New"/>
+          <w:sz w:val="16"/>
+          <w:szCs w:val="18"/>
+        </w:rPr>
+        <w:t>id  bigserial not null,</w:t>
+      </w:r>
+    </w:p>
+    <w:p>
+      <w:pPr>
+        <w:ind w:left="708"/>
+        <w:rPr>
+          <w:rFonts w:ascii="Courier New" w:hAnsi="Courier New" w:cs="Courier New"/>
+          <w:sz w:val="16"/>
+          <w:szCs w:val="18"/>
+        </w:rPr>
+      </w:pPr>
+      <w:r>
+        <w:rPr>
+          <w:rFonts w:ascii="Courier New" w:hAnsi="Courier New" w:cs="Courier New"/>
+          <w:sz w:val="16"/>
+          <w:szCs w:val="18"/>
+        </w:rPr>
+        <w:t>enabled boolean not null,</w:t>
+      </w:r>
+    </w:p>
+    <w:p>
+      <w:pPr>
+        <w:ind w:left="708"/>
+        <w:rPr>
+          <w:rFonts w:ascii="Courier New" w:hAnsi="Courier New" w:cs="Courier New"/>
+          <w:sz w:val="16"/>
+          <w:szCs w:val="18"/>
+        </w:rPr>
+      </w:pPr>
+      <w:r>
+        <w:rPr>
+          <w:rFonts w:ascii="Courier New" w:hAnsi="Courier New" w:cs="Courier New"/>
+          <w:sz w:val="16"/>
+          <w:szCs w:val="18"/>
+        </w:rPr>
+        <w:t>password varchar(100),</w:t>
+      </w:r>
+    </w:p>
+    <w:p>
+      <w:pPr>
+        <w:ind w:left="708"/>
+        <w:rPr>
+          <w:rFonts w:ascii="Courier New" w:hAnsi="Courier New" w:cs="Courier New"/>
+          <w:sz w:val="16"/>
+          <w:szCs w:val="18"/>
+        </w:rPr>
+      </w:pPr>
+      <w:r>
+        <w:rPr>
+          <w:rFonts w:ascii="Courier New" w:hAnsi="Courier New" w:cs="Courier New"/>
+          <w:sz w:val="16"/>
+          <w:szCs w:val="18"/>
+        </w:rPr>
+        <w:t>username varchar(20),</w:t>
+      </w:r>
+    </w:p>
+    <w:p>
+      <w:pPr>
+        <w:ind w:left="708"/>
+        <w:rPr>
+          <w:rFonts w:ascii="Courier New" w:hAnsi="Courier New" w:cs="Courier New"/>
+          <w:sz w:val="16"/>
+          <w:szCs w:val="18"/>
+        </w:rPr>
+      </w:pPr>
+      <w:r>
+        <w:rPr>
+          <w:rFonts w:ascii="Courier New" w:hAnsi="Courier New" w:cs="Courier New"/>
+          <w:sz w:val="16"/>
+          <w:szCs w:val="18"/>
+        </w:rPr>
+        <w:t>role_id int8,</w:t>
+      </w:r>
+    </w:p>
+    <w:p>
+      <w:pPr>
+        <w:ind w:left="708"/>
+        <w:rPr>
+          <w:rFonts w:ascii="Courier New" w:hAnsi="Courier New" w:cs="Courier New"/>
+          <w:sz w:val="16"/>
+          <w:szCs w:val="18"/>
+        </w:rPr>
+      </w:pPr>
+      <w:r>
+        <w:rPr>
+          <w:rFonts w:ascii="Courier New" w:hAnsi="Courier New" w:cs="Courier New"/>
+          <w:sz w:val="16"/>
+          <w:szCs w:val="18"/>
+        </w:rPr>
+        <w:t>primary key (id)</w:t>
+      </w:r>
+    </w:p>
+    <w:p>
+      <w:pPr>
+        <w:rPr>
+          <w:rFonts w:ascii="Courier New" w:hAnsi="Courier New" w:cs="Courier New"/>
+          <w:sz w:val="16"/>
+          <w:szCs w:val="18"/>
+        </w:rPr>
+      </w:pPr>
+      <w:r>
+        <w:rPr>
+          <w:rFonts w:ascii="Courier New" w:hAnsi="Courier New" w:cs="Courier New"/>
+          <w:sz w:val="16"/>
+          <w:szCs w:val="18"/>
+        </w:rPr>
+        <w:t>)</w:t>
+      </w:r>
+    </w:p>
+    <w:p>
+      <w:pPr>
+        <w:rPr>
+          <w:rFonts w:ascii="Courier New" w:hAnsi="Courier New" w:cs="Courier New"/>
+          <w:sz w:val="16"/>
+          <w:szCs w:val="18"/>
+        </w:rPr>
+      </w:pPr>
+      <w:r>
+        <w:rPr>
+          <w:rFonts w:ascii="Courier New" w:hAnsi="Courier New" w:cs="Courier New"/>
+          <w:sz w:val="16"/>
+          <w:szCs w:val="18"/>
+        </w:rPr>
+        <w:t>alter table nord_user</w:t>
+      </w:r>
+    </w:p>
+    <w:p>
+      <w:pPr>
+        <w:ind w:firstLine="708"/>
+        <w:rPr>
+          <w:rFonts w:ascii="Courier New" w:hAnsi="Courier New" w:cs="Courier New"/>
+          <w:sz w:val="16"/>
+          <w:szCs w:val="18"/>
+        </w:rPr>
+      </w:pPr>
+      <w:r>
+        <w:rPr>
+          <w:rFonts w:ascii="Courier New" w:hAnsi="Courier New" w:cs="Courier New"/>
+          <w:sz w:val="16"/>
+          <w:szCs w:val="18"/>
+        </w:rPr>
+        <w:t xml:space="preserve"> constraint UK_gkete6odipvq70k5d9qokc1ky unique (username)</w:t>
+      </w:r>
+    </w:p>
+    <w:p>
+      <w:pPr>
+        <w:rPr>
+          <w:rFonts w:ascii="Courier New" w:hAnsi="Courier New" w:cs="Courier New"/>
+          <w:sz w:val="16"/>
+          <w:szCs w:val="18"/>
+        </w:rPr>
+      </w:pPr>
+      <w:r>
+        <w:rPr>
+          <w:rFonts w:ascii="Courier New" w:hAnsi="Courier New" w:cs="Courier New"/>
+          <w:sz w:val="16"/>
+          <w:szCs w:val="18"/>
+        </w:rPr>
+        <w:t>alter table nord_user</w:t>
+      </w:r>
+    </w:p>
+    <w:p>
+      <w:pPr>
+        <w:ind w:left="708"/>
+        <w:rPr>
+          <w:rFonts w:ascii="Courier New" w:hAnsi="Courier New" w:cs="Courier New"/>
+          <w:sz w:val="16"/>
+          <w:szCs w:val="18"/>
+        </w:rPr>
+      </w:pPr>
+      <w:r>
+        <w:rPr>
+          <w:rFonts w:ascii="Courier New" w:hAnsi="Courier New" w:cs="Courier New"/>
+          <w:sz w:val="16"/>
+          <w:szCs w:val="18"/>
+        </w:rPr>
+        <w:t>add constraint FKf1p9s1p39loiq0rt9ksn746jo</w:t>
+      </w:r>
+    </w:p>
+    <w:p>
+      <w:pPr>
+        <w:ind w:left="708"/>
+        <w:rPr>
+          <w:rFonts w:ascii="Courier New" w:hAnsi="Courier New" w:cs="Courier New"/>
+          <w:sz w:val="16"/>
+          <w:szCs w:val="18"/>
+        </w:rPr>
+      </w:pPr>
+      <w:r>
+        <w:rPr>
+          <w:rFonts w:ascii="Courier New" w:hAnsi="Courier New" w:cs="Courier New"/>
+          <w:sz w:val="16"/>
+          <w:szCs w:val="18"/>
+        </w:rPr>
+        <w:t>foreign key (role_id)</w:t>
+      </w:r>
+    </w:p>
+    <w:p>
+      <w:pPr>
+        <w:ind w:firstLine="708"/>
+        <w:rPr>
+          <w:rFonts w:ascii="Courier New" w:hAnsi="Courier New" w:cs="Courier New"/>
+          <w:sz w:val="16"/>
+          <w:szCs w:val="18"/>
+        </w:rPr>
+      </w:pPr>
+      <w:r>
+        <w:rPr>
+          <w:rFonts w:ascii="Courier New" w:hAnsi="Courier New" w:cs="Courier New"/>
+          <w:sz w:val="16"/>
+          <w:szCs w:val="18"/>
+        </w:rPr>
+        <w:t>references role</w:t>
+      </w:r>
+    </w:p>
+    <w:p>
+      <w:pPr>
+        <w:rPr>
+          <w:rFonts w:cstheme="minorHAnsi"/>
+          <w:b/>
+          <w:sz w:val="16"/>
+        </w:rPr>
+      </w:pPr>
+      <w:r>
+        <w:rPr>
+          <w:rFonts w:cstheme="minorHAnsi"/>
+          <w:b/>
+          <w:sz w:val="16"/>
+        </w:rPr>
+        <w:t>registration</w:t>
+      </w:r>
+      <w:r>
+        <w:rPr>
+          <w:rFonts w:cstheme="minorHAnsi"/>
+          <w:b/>
+          <w:sz w:val="16"/>
+        </w:rPr>
+        <w:t>:</w:t>
+      </w:r>
+    </w:p>
+    <w:p>
+      <w:pPr>
+        <w:rPr>
+          <w:rFonts w:ascii="Courier New" w:hAnsi="Courier New" w:cs="Courier New"/>
+          <w:sz w:val="16"/>
+          <w:szCs w:val="18"/>
+        </w:rPr>
+      </w:pPr>
+      <w:r>
+        <w:rPr>
+          <w:rFonts w:ascii="Courier New" w:hAnsi="Courier New" w:cs="Courier New"/>
+          <w:sz w:val="16"/>
+          <w:szCs w:val="18"/>
+        </w:rPr>
+        <w:t>create table registration (</w:t>
+      </w:r>
+    </w:p>
+    <w:p>
+      <w:pPr>
+        <w:ind w:left="708"/>
+        <w:rPr>
+          <w:rFonts w:ascii="Courier New" w:hAnsi="Courier New" w:cs="Courier New"/>
+          <w:sz w:val="16"/>
+          <w:szCs w:val="18"/>
+        </w:rPr>
+      </w:pPr>
+      <w:r>
+        <w:rPr>
+          <w:rFonts w:ascii="Courier New" w:hAnsi="Courier New" w:cs="Courier New"/>
+          <w:sz w:val="16"/>
+          <w:szCs w:val="18"/>
+        </w:rPr>
+        <w:t>id  bigserial not null,</w:t>
+      </w:r>
+    </w:p>
+    <w:p>
+      <w:pPr>
+        <w:ind w:left="708"/>
+        <w:rPr>
+          <w:rFonts w:ascii="Courier New" w:hAnsi="Courier New" w:cs="Courier New"/>
+          <w:sz w:val="16"/>
+          <w:szCs w:val="18"/>
+        </w:rPr>
+      </w:pPr>
+      <w:r>
+        <w:rPr>
+          <w:rFonts w:ascii="Courier New" w:hAnsi="Courier New" w:cs="Courier New"/>
+          <w:sz w:val="16"/>
+          <w:szCs w:val="18"/>
+        </w:rPr>
+        <w:t>timeOfRegistration timestamp,</w:t>
+      </w:r>
+    </w:p>
+    <w:p>
+      <w:pPr>
+        <w:ind w:left="708"/>
+        <w:rPr>
+          <w:rFonts w:ascii="Courier New" w:hAnsi="Courier New" w:cs="Courier New"/>
+          <w:sz w:val="16"/>
+          <w:szCs w:val="18"/>
+        </w:rPr>
+      </w:pPr>
+      <w:r>
+        <w:rPr>
+          <w:rFonts w:ascii="Courier New" w:hAnsi="Courier New" w:cs="Courier New"/>
+          <w:sz w:val="16"/>
+          <w:szCs w:val="18"/>
+        </w:rPr>
+        <w:t>event_id int8,</w:t>
+      </w:r>
+    </w:p>
+    <w:p>
+      <w:pPr>
+        <w:ind w:left="708"/>
+        <w:rPr>
+          <w:rFonts w:ascii="Courier New" w:hAnsi="Courier New" w:cs="Courier New"/>
+          <w:sz w:val="16"/>
+          <w:szCs w:val="18"/>
+        </w:rPr>
+      </w:pPr>
+      <w:r>
+        <w:rPr>
+          <w:rFonts w:ascii="Courier New" w:hAnsi="Courier New" w:cs="Courier New"/>
+          <w:sz w:val="16"/>
+          <w:szCs w:val="18"/>
+        </w:rPr>
+        <w:t>user_id int8,</w:t>
+      </w:r>
+    </w:p>
+    <w:p>
+      <w:pPr>
+        <w:ind w:left="708"/>
+        <w:rPr>
+          <w:rFonts w:ascii="Courier New" w:hAnsi="Courier New" w:cs="Courier New"/>
+          <w:sz w:val="16"/>
+          <w:szCs w:val="18"/>
+        </w:rPr>
+      </w:pPr>
+      <w:r>
+        <w:rPr>
+          <w:rFonts w:ascii="Courier New" w:hAnsi="Courier New" w:cs="Courier New"/>
+          <w:sz w:val="16"/>
+          <w:szCs w:val="18"/>
+        </w:rPr>
+        <w:t>primary key (id)</w:t>
+      </w:r>
+    </w:p>
+    <w:p>
+      <w:pPr>
+        <w:rPr>
+          <w:rFonts w:ascii="Courier New" w:hAnsi="Courier New" w:cs="Courier New"/>
+          <w:sz w:val="16"/>
+          <w:szCs w:val="18"/>
+        </w:rPr>
+      </w:pPr>
+      <w:r>
+        <w:rPr>
+          <w:rFonts w:ascii="Courier New" w:hAnsi="Courier New" w:cs="Courier New"/>
+          <w:sz w:val="16"/>
+          <w:szCs w:val="18"/>
+        </w:rPr>
+        <w:t>)</w:t>
+      </w:r>
+    </w:p>
+    <w:p>
+      <w:pPr>
+        <w:rPr>
+          <w:rFonts w:ascii="Courier New" w:hAnsi="Courier New" w:cs="Courier New"/>
+          <w:sz w:val="16"/>
+          <w:szCs w:val="18"/>
+        </w:rPr>
+      </w:pPr>
+      <w:r>
+        <w:rPr>
+          <w:rFonts w:ascii="Courier New" w:hAnsi="Courier New" w:cs="Courier New"/>
+          <w:sz w:val="16"/>
+          <w:szCs w:val="18"/>
+        </w:rPr>
+        <w:t>alter table registration</w:t>
+      </w:r>
+    </w:p>
+    <w:p>
+      <w:pPr>
+        <w:ind w:left="708"/>
+        <w:rPr>
+          <w:rFonts w:ascii="Courier New" w:hAnsi="Courier New" w:cs="Courier New"/>
+          <w:sz w:val="16"/>
+          <w:szCs w:val="18"/>
+        </w:rPr>
+      </w:pPr>
+      <w:r>
+        <w:rPr>
+          <w:rFonts w:ascii="Courier New" w:hAnsi="Courier New" w:cs="Courier New"/>
+          <w:sz w:val="16"/>
+          <w:szCs w:val="18"/>
+        </w:rPr>
+        <w:t>add constraint FK1s34kjspytsymi1h532d92bsw</w:t>
+      </w:r>
+    </w:p>
+    <w:p>
+      <w:pPr>
+        <w:ind w:left="708"/>
+        <w:rPr>
+          <w:rFonts w:ascii="Courier New" w:hAnsi="Courier New" w:cs="Courier New"/>
+          <w:sz w:val="16"/>
+          <w:szCs w:val="18"/>
+        </w:rPr>
+      </w:pPr>
+      <w:r>
+        <w:rPr>
+          <w:rFonts w:ascii="Courier New" w:hAnsi="Courier New" w:cs="Courier New"/>
+          <w:sz w:val="16"/>
+          <w:szCs w:val="18"/>
+        </w:rPr>
+        <w:t>foreign key (event_id)</w:t>
+      </w:r>
+    </w:p>
+    <w:p>
+      <w:pPr>
+        <w:ind w:firstLine="708"/>
+        <w:rPr>
+          <w:rFonts w:ascii="Courier New" w:hAnsi="Courier New" w:cs="Courier New"/>
+          <w:sz w:val="16"/>
+          <w:szCs w:val="18"/>
+        </w:rPr>
+      </w:pPr>
+      <w:r>
+        <w:rPr>
+          <w:rFonts w:ascii="Courier New" w:hAnsi="Courier New" w:cs="Courier New"/>
+          <w:sz w:val="16"/>
+          <w:szCs w:val="18"/>
+        </w:rPr>
+        <w:t>references news</w:t>
+      </w:r>
+    </w:p>
+    <w:p>
+      <w:pPr>
+        <w:rPr>
+          <w:rFonts w:ascii="Courier New" w:hAnsi="Courier New" w:cs="Courier New"/>
+          <w:sz w:val="16"/>
+          <w:szCs w:val="18"/>
+        </w:rPr>
+      </w:pPr>
+    </w:p>
+    <w:p>
+      <w:pPr>
+        <w:rPr>
+          <w:rFonts w:ascii="Courier New" w:hAnsi="Courier New" w:cs="Courier New"/>
+          <w:sz w:val="16"/>
+          <w:szCs w:val="18"/>
+        </w:rPr>
+      </w:pPr>
+      <w:r>
+        <w:rPr>
+          <w:rFonts w:ascii="Courier New" w:hAnsi="Courier New" w:cs="Courier New"/>
+          <w:sz w:val="16"/>
+          <w:szCs w:val="18"/>
+        </w:rPr>
+        <w:t>alter table registration</w:t>
+      </w:r>
+    </w:p>
+    <w:p>
+      <w:pPr>
+        <w:ind w:left="708"/>
+        <w:rPr>
+          <w:rFonts w:ascii="Courier New" w:hAnsi="Courier New" w:cs="Courier New"/>
+          <w:sz w:val="16"/>
+          <w:szCs w:val="18"/>
+        </w:rPr>
+      </w:pPr>
+      <w:r>
+        <w:rPr>
+          <w:rFonts w:ascii="Courier New" w:hAnsi="Courier New" w:cs="Courier New"/>
+          <w:sz w:val="16"/>
+          <w:szCs w:val="18"/>
+        </w:rPr>
+        <w:t>add constraint FKdb033xajitqx61jo2q4d9cf3u</w:t>
+      </w:r>
+    </w:p>
+    <w:p>
+      <w:pPr>
+        <w:ind w:left="708"/>
+        <w:rPr>
+          <w:rFonts w:ascii="Courier New" w:hAnsi="Courier New" w:cs="Courier New"/>
+          <w:sz w:val="16"/>
+          <w:szCs w:val="18"/>
+        </w:rPr>
+      </w:pPr>
+      <w:r>
+        <w:rPr>
+          <w:rFonts w:ascii="Courier New" w:hAnsi="Courier New" w:cs="Courier New"/>
+          <w:sz w:val="16"/>
+          <w:szCs w:val="18"/>
+        </w:rPr>
+        <w:t>foreign key (user_id)</w:t>
+      </w:r>
+    </w:p>
+    <w:p>
+      <w:pPr>
+        <w:ind w:left="708"/>
+        <w:rPr>
+          <w:rFonts w:ascii="Courier New" w:hAnsi="Courier New" w:cs="Courier New"/>
+          <w:sz w:val="16"/>
+          <w:szCs w:val="18"/>
+        </w:rPr>
+      </w:pPr>
+      <w:r>
+        <w:rPr>
+          <w:rFonts w:ascii="Courier New" w:hAnsi="Courier New" w:cs="Courier New"/>
+          <w:sz w:val="16"/>
+          <w:szCs w:val="18"/>
+        </w:rPr>
+        <w:t>references nord_user</w:t>
+      </w:r>
+    </w:p>
+    <w:p>
+      <w:pPr>
+        <w:rPr>
+          <w:rFonts w:cstheme="minorHAnsi"/>
+          <w:b/>
+          <w:sz w:val="16"/>
+        </w:rPr>
+      </w:pPr>
+      <w:r>
+        <w:rPr>
+          <w:rFonts w:cstheme="minorHAnsi"/>
+          <w:b/>
+          <w:sz w:val="16"/>
+        </w:rPr>
+        <w:t>role</w:t>
+      </w:r>
+      <w:r>
+        <w:rPr>
+          <w:rFonts w:cstheme="minorHAnsi"/>
+          <w:b/>
+          <w:sz w:val="16"/>
+        </w:rPr>
+        <w:t>:</w:t>
+      </w:r>
+    </w:p>
+    <w:p>
+      <w:pPr>
+        <w:rPr>
+          <w:rFonts w:ascii="Courier New" w:hAnsi="Courier New" w:cs="Courier New"/>
+          <w:sz w:val="16"/>
+          <w:szCs w:val="18"/>
+        </w:rPr>
+      </w:pPr>
+      <w:r>
+        <w:rPr>
+          <w:rFonts w:ascii="Courier New" w:hAnsi="Courier New" w:cs="Courier New"/>
+          <w:sz w:val="16"/>
+          <w:szCs w:val="18"/>
+        </w:rPr>
+        <w:t>create table role (</w:t>
+      </w:r>
+    </w:p>
+    <w:p>
+      <w:pPr>
+        <w:ind w:left="708"/>
+        <w:rPr>
+          <w:rFonts w:ascii="Courier New" w:hAnsi="Courier New" w:cs="Courier New"/>
+          <w:sz w:val="16"/>
+          <w:szCs w:val="18"/>
+        </w:rPr>
+      </w:pPr>
+      <w:r>
+        <w:rPr>
+          <w:rFonts w:ascii="Courier New" w:hAnsi="Courier New" w:cs="Courier New"/>
+          <w:sz w:val="16"/>
+          <w:szCs w:val="18"/>
+        </w:rPr>
+        <w:t>id  bigserial not null,</w:t>
+      </w:r>
+    </w:p>
+    <w:p>
+      <w:pPr>
+        <w:ind w:left="708"/>
+        <w:rPr>
+          <w:rFonts w:ascii="Courier New" w:hAnsi="Courier New" w:cs="Courier New"/>
+          <w:sz w:val="16"/>
+          <w:szCs w:val="18"/>
+        </w:rPr>
+      </w:pPr>
+      <w:r>
+        <w:rPr>
+          <w:rFonts w:ascii="Courier New" w:hAnsi="Courier New" w:cs="Courier New"/>
+          <w:sz w:val="16"/>
+          <w:szCs w:val="18"/>
+        </w:rPr>
+        <w:t>name varchar(255),</w:t>
+      </w:r>
+    </w:p>
+    <w:p>
+      <w:pPr>
+        <w:ind w:left="708"/>
+        <w:rPr>
+          <w:rFonts w:ascii="Courier New" w:hAnsi="Courier New" w:cs="Courier New"/>
+          <w:sz w:val="16"/>
+          <w:szCs w:val="18"/>
+        </w:rPr>
+      </w:pPr>
+      <w:r>
+        <w:rPr>
+          <w:rFonts w:ascii="Courier New" w:hAnsi="Courier New" w:cs="Courier New"/>
+          <w:sz w:val="16"/>
+          <w:szCs w:val="18"/>
+        </w:rPr>
+        <w:t>primary key (id)</w:t>
+      </w:r>
+    </w:p>
+    <w:p>
+      <w:pPr>
+        <w:rPr>
+          <w:rFonts w:ascii="Courier New" w:hAnsi="Courier New" w:cs="Courier New"/>
+          <w:sz w:val="16"/>
+          <w:szCs w:val="18"/>
+        </w:rPr>
+      </w:pPr>
+      <w:r>
+        <w:rPr>
+          <w:rFonts w:ascii="Courier New" w:hAnsi="Courier New" w:cs="Courier New"/>
+          <w:sz w:val="16"/>
+          <w:szCs w:val="18"/>
+        </w:rPr>
+        <w:t>)</w:t>
+      </w:r>
+    </w:p>
+    <w:p>
+      <w:pPr>
+        <w:pStyle w:val="Heading1"/>
+        <w:numPr>
+          <w:ilvl w:val="0"/>
+          <w:numId w:val="0"/>
+        </w:numPr>
+        <w:ind w:left="284"/>
+        <w:rPr>
+          <w:sz w:val="28"/>
+        </w:rPr>
+        <w:sectPr>
+          <w:type w:val="continuous"/>
+          <w:pgSz w:w="11906" w:h="16838"/>
+          <w:pgMar w:top="1417" w:right="1417" w:bottom="1417" w:left="1417" w:header="708" w:footer="708" w:gutter="0"/>
+          <w:cols w:sep="1" w:space="706"/>
+          <w:docGrid w:linePitch="360"/>
+        </w:sectPr>
+      </w:pPr>
+    </w:p>
+    <w:p>
+      <w:pPr>
+        <w:sectPr>
+          <w:type w:val="continuous"/>
+          <w:pgSz w:w="11906" w:h="16838"/>
+          <w:pgMar w:top="1417" w:right="1417" w:bottom="1417" w:left="1417" w:header="708" w:footer="708" w:gutter="0"/>
+          <w:cols w:num="2" w:sep="1" w:space="706"/>
+          <w:docGrid w:linePitch="360"/>
+        </w:sectPr>
+      </w:pPr>
+    </w:p>
+    <w:p>
+      <w:pPr>
+        <w:pStyle w:val="Heading1"/>
+      </w:pPr>
+      <w:r>
+        <w:lastRenderedPageBreak/>
+        <w:t xml:space="preserve">Skjáskot af töflum með gögnum </w:t>
+      </w:r>
+    </w:p>
+    <w:p>
+      <w:pPr>
+        <w:ind w:left="284"/>
+      </w:pPr>
+      <w:r>
+        <w:t>Sýnið skjáskot af töflum úr gagnagrunnum með einhverjum gögnum.</w:t>
+      </w:r>
+    </w:p>
+    <w:p>
+      <w:pPr>
+        <w:ind w:left="284"/>
+        <w:rPr>
+          <w:i/>
+          <w:sz w:val="18"/>
+          <w:szCs w:val="18"/>
+        </w:rPr>
+      </w:pPr>
+      <w:r>
+        <w:rPr>
+          <w:i/>
+          <w:sz w:val="18"/>
+          <w:szCs w:val="18"/>
+        </w:rPr>
+        <w:t xml:space="preserve">Ath. </w:t>
+      </w:r>
+      <w:r>
+        <w:rPr>
+          <w:i/>
+          <w:sz w:val="18"/>
+          <w:szCs w:val="18"/>
+        </w:rPr>
+        <w:t>Íslenskir stafir eru skrítnir í grunninum en útkoman á vefsíðunni er rétt.</w:t>
+      </w:r>
+    </w:p>
+    <w:p>
+      <w:pPr>
+        <w:ind w:left="284"/>
+        <w:rPr>
+          <w:b/>
+          <w:sz w:val="18"/>
+          <w:szCs w:val="18"/>
+        </w:rPr>
+      </w:pPr>
+      <w:r>
+        <w:rPr>
+          <w:b/>
+          <w:sz w:val="18"/>
+          <w:szCs w:val="18"/>
+        </w:rPr>
+        <w:t>about:</w:t>
+      </w:r>
+    </w:p>
+    <w:p>
+      <w:pPr>
+        <w:ind w:left="284"/>
+        <w:rPr>
+          <w:sz w:val="18"/>
+          <w:szCs w:val="18"/>
+        </w:rPr>
+      </w:pPr>
+      <w:r>
+        <w:rPr>
+          <w:sz w:val="18"/>
+          <w:szCs w:val="18"/>
+        </w:rPr>
+        <w:drawing>
+          <wp:inline distT="0" distB="0" distL="0" distR="0" wp14:anchorId="5C63356E" wp14:editId="6719AE94">
+            <wp:extent cx="5760720" cy="845820"/>
+            <wp:effectExtent l="0" t="0" r="0" b="0"/>
+            <wp:docPr id="1" name="Picture 1"/>
+            <wp:cNvGraphicFramePr>
+              <a:graphicFrameLocks xmlns:a="http://schemas.openxmlformats.org/drawingml/2006/main" noChangeAspect="1"/>
+            </wp:cNvGraphicFramePr>
+            <a:graphic xmlns:a="http://schemas.openxmlformats.org/drawingml/2006/main">
+              <a:graphicData uri="http://schemas.openxmlformats.org/drawingml/2006/picture">
+                <pic:pic xmlns:pic="http://schemas.openxmlformats.org/drawingml/2006/picture">
+                  <pic:nvPicPr>
+                    <pic:cNvPr id="1" name=""/>
+                    <pic:cNvPicPr/>
+                  </pic:nvPicPr>
+                  <pic:blipFill>
+                    <a:blip r:embed="rId9"/>
+                    <a:stretch>
+                      <a:fillRect/>
+                    </a:stretch>
+                  </pic:blipFill>
+                  <pic:spPr>
+                    <a:xfrm>
+                      <a:off x="0" y="0"/>
+                      <a:ext cx="5760720" cy="845820"/>
+                    </a:xfrm>
+                    <a:prstGeom prst="rect">
+                      <a:avLst/>
+                    </a:prstGeom>
+                  </pic:spPr>
+                </pic:pic>
+              </a:graphicData>
+            </a:graphic>
+          </wp:inline>
+        </w:drawing>
+      </w:r>
+    </w:p>
+    <w:p>
+      <w:pPr>
+        <w:ind w:left="284"/>
+        <w:rPr>
+          <w:b/>
+          <w:sz w:val="18"/>
+          <w:szCs w:val="18"/>
+        </w:rPr>
+      </w:pPr>
+      <w:r>
+        <w:rPr>
+          <w:b/>
+          <w:sz w:val="18"/>
+          <w:szCs w:val="18"/>
+        </w:rPr>
+        <w:t>ad:</w:t>
+      </w:r>
+    </w:p>
+    <w:p>
+      <w:pPr>
+        <w:ind w:left="284"/>
+        <w:rPr>
+          <w:b/>
+          <w:sz w:val="18"/>
+          <w:szCs w:val="18"/>
+        </w:rPr>
+      </w:pPr>
+      <w:r>
+        <w:rPr>
+          <w:b/>
+          <w:sz w:val="18"/>
+          <w:szCs w:val="18"/>
+        </w:rPr>
+        <w:drawing>
+          <wp:inline distT="0" distB="0" distL="0" distR="0" wp14:anchorId="2990FF1D" wp14:editId="6BF8EB88">
+            <wp:extent cx="1214936" cy="612251"/>
+            <wp:effectExtent l="0" t="0" r="4445" b="0"/>
+            <wp:docPr id="2" name="Picture 2"/>
+            <wp:cNvGraphicFramePr>
+              <a:graphicFrameLocks xmlns:a="http://schemas.openxmlformats.org/drawingml/2006/main" noChangeAspect="1"/>
+            </wp:cNvGraphicFramePr>
+            <a:graphic xmlns:a="http://schemas.openxmlformats.org/drawingml/2006/main">
+              <a:graphicData uri="http://schemas.openxmlformats.org/drawingml/2006/picture">
+                <pic:pic xmlns:pic="http://schemas.openxmlformats.org/drawingml/2006/picture">
+                  <pic:nvPicPr>
+                    <pic:cNvPr id="1" name=""/>
+                    <pic:cNvPicPr/>
+                  </pic:nvPicPr>
+                  <pic:blipFill>
+                    <a:blip r:embed="rId10"/>
+                    <a:stretch>
+                      <a:fillRect/>
+                    </a:stretch>
+                  </pic:blipFill>
+                  <pic:spPr>
+                    <a:xfrm>
+                      <a:off x="0" y="0"/>
+                      <a:ext cx="1231024" cy="620358"/>
+                    </a:xfrm>
+                    <a:prstGeom prst="rect">
+                      <a:avLst/>
+                    </a:prstGeom>
+                  </pic:spPr>
+                </pic:pic>
+              </a:graphicData>
+            </a:graphic>
+          </wp:inline>
+        </w:drawing>
+      </w:r>
+    </w:p>
+    <w:p>
+      <w:pPr>
+        <w:ind w:left="284"/>
+        <w:rPr>
+          <w:b/>
+          <w:sz w:val="18"/>
+          <w:szCs w:val="18"/>
+        </w:rPr>
+      </w:pPr>
+      <w:r>
+        <w:rPr>
+          <w:b/>
+          <w:sz w:val="18"/>
+          <w:szCs w:val="18"/>
+        </w:rPr>
+        <w:t>news:</w:t>
+      </w:r>
+    </w:p>
+    <w:p>
+      <w:pPr>
+        <w:ind w:left="284"/>
+        <w:rPr>
+          <w:b/>
+          <w:sz w:val="18"/>
+          <w:szCs w:val="18"/>
+        </w:rPr>
+      </w:pPr>
+      <w:r>
+        <w:rPr>
+          <w:b/>
+          <w:sz w:val="18"/>
+          <w:szCs w:val="18"/>
+        </w:rPr>
+        <w:drawing>
+          <wp:inline distT="0" distB="0" distL="0" distR="0" wp14:anchorId="13F63962" wp14:editId="4C36DA57">
+            <wp:extent cx="5760720" cy="439420"/>
+            <wp:effectExtent l="0" t="0" r="0" b="0"/>
+            <wp:docPr id="4" name="Picture 4"/>
+            <wp:cNvGraphicFramePr>
+              <a:graphicFrameLocks xmlns:a="http://schemas.openxmlformats.org/drawingml/2006/main" noChangeAspect="1"/>
+            </wp:cNvGraphicFramePr>
+            <a:graphic xmlns:a="http://schemas.openxmlformats.org/drawingml/2006/main">
+              <a:graphicData uri="http://schemas.openxmlformats.org/drawingml/2006/picture">
+                <pic:pic xmlns:pic="http://schemas.openxmlformats.org/drawingml/2006/picture">
+                  <pic:nvPicPr>
+                    <pic:cNvPr id="1" name=""/>
+                    <pic:cNvPicPr/>
+                  </pic:nvPicPr>
+                  <pic:blipFill>
+                    <a:blip r:embed="rId11"/>
+                    <a:stretch>
+                      <a:fillRect/>
+                    </a:stretch>
+                  </pic:blipFill>
+                  <pic:spPr>
+                    <a:xfrm>
+                      <a:off x="0" y="0"/>
+                      <a:ext cx="5760720" cy="439420"/>
+                    </a:xfrm>
+                    <a:prstGeom prst="rect">
+                      <a:avLst/>
+                    </a:prstGeom>
+                  </pic:spPr>
+                </pic:pic>
+              </a:graphicData>
+            </a:graphic>
+          </wp:inline>
+        </w:drawing>
+      </w:r>
+    </w:p>
+    <w:p>
+      <w:pPr>
+        <w:ind w:left="284"/>
+        <w:rPr>
+          <w:i/>
+          <w:sz w:val="18"/>
+          <w:szCs w:val="18"/>
+        </w:rPr>
+      </w:pPr>
+      <w:r>
+        <w:rPr>
+          <w:i/>
+          <w:sz w:val="18"/>
+          <w:szCs w:val="18"/>
+        </w:rPr>
+        <w:t>Ath. Tókum út tímabundið</w:t>
+      </w:r>
+      <w:r>
+        <w:rPr>
+          <w:i/>
+          <w:sz w:val="18"/>
+          <w:szCs w:val="18"/>
+        </w:rPr>
+        <w:t xml:space="preserve"> allt nema titil</w:t>
+      </w:r>
+      <w:r>
+        <w:rPr>
+          <w:i/>
+          <w:sz w:val="18"/>
+          <w:szCs w:val="18"/>
+        </w:rPr>
+        <w:t xml:space="preserve">, </w:t>
+      </w:r>
+      <w:r>
+        <w:rPr>
+          <w:i/>
+          <w:sz w:val="18"/>
+          <w:szCs w:val="18"/>
+        </w:rPr>
+        <w:t>meginmál</w:t>
+      </w:r>
+      <w:r>
+        <w:rPr>
+          <w:i/>
+          <w:sz w:val="18"/>
+          <w:szCs w:val="18"/>
+        </w:rPr>
+        <w:t xml:space="preserve"> og fyrirtæki</w:t>
+      </w:r>
+      <w:r>
+        <w:rPr>
+          <w:i/>
+          <w:sz w:val="18"/>
+          <w:szCs w:val="18"/>
+        </w:rPr>
+        <w:t xml:space="preserve"> af vefsíðunni.</w:t>
+      </w:r>
+    </w:p>
+    <w:p>
+      <w:pPr>
+        <w:ind w:left="284"/>
+        <w:rPr>
+          <w:b/>
+          <w:sz w:val="18"/>
+          <w:szCs w:val="18"/>
+        </w:rPr>
+      </w:pPr>
+      <w:r>
+        <w:rPr>
+          <w:b/>
+          <w:sz w:val="18"/>
+          <w:szCs w:val="18"/>
+        </w:rPr>
+        <w:t>nord_user:</w:t>
+      </w:r>
+    </w:p>
+    <w:p>
+      <w:pPr>
+        <w:ind w:left="284"/>
+        <w:rPr>
+          <w:b/>
+          <w:sz w:val="18"/>
+          <w:szCs w:val="18"/>
+        </w:rPr>
+      </w:pPr>
+      <w:r>
+        <w:rPr>
+          <w:b/>
+          <w:sz w:val="18"/>
+          <w:szCs w:val="18"/>
+        </w:rPr>
+        <w:drawing>
+          <wp:inline distT="0" distB="0" distL="0" distR="0" wp14:anchorId="2042304A" wp14:editId="060EB170">
+            <wp:extent cx="3889612" cy="710866"/>
+            <wp:effectExtent l="0" t="0" r="0" b="0"/>
+            <wp:docPr id="6" name="Picture 6"/>
+            <wp:cNvGraphicFramePr>
+              <a:graphicFrameLocks xmlns:a="http://schemas.openxmlformats.org/drawingml/2006/main" noChangeAspect="1"/>
+            </wp:cNvGraphicFramePr>
+            <a:graphic xmlns:a="http://schemas.openxmlformats.org/drawingml/2006/main">
+              <a:graphicData uri="http://schemas.openxmlformats.org/drawingml/2006/picture">
+                <pic:pic xmlns:pic="http://schemas.openxmlformats.org/drawingml/2006/picture">
+                  <pic:nvPicPr>
+                    <pic:cNvPr id="1" name=""/>
+                    <pic:cNvPicPr/>
+                  </pic:nvPicPr>
+                  <pic:blipFill>
+                    <a:blip r:embed="rId12"/>
+                    <a:stretch>
+                      <a:fillRect/>
+                    </a:stretch>
+                  </pic:blipFill>
+                  <pic:spPr>
+                    <a:xfrm>
+                      <a:off x="0" y="0"/>
+                      <a:ext cx="3934192" cy="719013"/>
+                    </a:xfrm>
+                    <a:prstGeom prst="rect">
+                      <a:avLst/>
+                    </a:prstGeom>
+                  </pic:spPr>
+                </pic:pic>
+              </a:graphicData>
+            </a:graphic>
+          </wp:inline>
+        </w:drawing>
+      </w:r>
+    </w:p>
+    <w:p>
+      <w:pPr>
+        <w:ind w:left="284"/>
+        <w:rPr>
+          <w:b/>
+          <w:sz w:val="18"/>
+          <w:szCs w:val="18"/>
+        </w:rPr>
+      </w:pPr>
+      <w:r>
+        <w:rPr>
+          <w:b/>
+          <w:sz w:val="18"/>
+          <w:szCs w:val="18"/>
+        </w:rPr>
+        <w:t>registration:</w:t>
+      </w:r>
+    </w:p>
+    <w:p>
+      <w:pPr>
+        <w:ind w:left="284"/>
+        <w:rPr>
+          <w:sz w:val="18"/>
+          <w:szCs w:val="18"/>
+        </w:rPr>
+      </w:pPr>
+      <w:r>
+        <w:rPr>
+          <w:sz w:val="18"/>
+          <w:szCs w:val="18"/>
+        </w:rPr>
+        <w:drawing>
+          <wp:inline distT="0" distB="0" distL="0" distR="0" wp14:anchorId="3E2BBF3B" wp14:editId="45D46789">
+            <wp:extent cx="2047164" cy="728833"/>
+            <wp:effectExtent l="0" t="0" r="0" b="0"/>
+            <wp:docPr id="7" name="Picture 7"/>
+            <wp:cNvGraphicFramePr>
+              <a:graphicFrameLocks xmlns:a="http://schemas.openxmlformats.org/drawingml/2006/main" noChangeAspect="1"/>
+            </wp:cNvGraphicFramePr>
+            <a:graphic xmlns:a="http://schemas.openxmlformats.org/drawingml/2006/main">
+              <a:graphicData uri="http://schemas.openxmlformats.org/drawingml/2006/picture">
+                <pic:pic xmlns:pic="http://schemas.openxmlformats.org/drawingml/2006/picture">
+                  <pic:nvPicPr>
+                    <pic:cNvPr id="1" name=""/>
+                    <pic:cNvPicPr/>
+                  </pic:nvPicPr>
+                  <pic:blipFill>
+                    <a:blip r:embed="rId13"/>
+                    <a:stretch>
+                      <a:fillRect/>
+                    </a:stretch>
+                  </pic:blipFill>
+                  <pic:spPr>
+                    <a:xfrm>
+                      <a:off x="0" y="0"/>
+                      <a:ext cx="2070886" cy="737279"/>
+                    </a:xfrm>
+                    <a:prstGeom prst="rect">
+                      <a:avLst/>
+                    </a:prstGeom>
+                  </pic:spPr>
+                </pic:pic>
+              </a:graphicData>
+            </a:graphic>
+          </wp:inline>
+        </w:drawing>
+      </w:r>
+    </w:p>
+    <w:p>
+      <w:pPr>
+        <w:ind w:left="284"/>
+        <w:rPr>
+          <w:b/>
+          <w:sz w:val="18"/>
+          <w:szCs w:val="18"/>
+        </w:rPr>
+      </w:pPr>
+      <w:r>
+        <w:rPr>
+          <w:b/>
+          <w:sz w:val="18"/>
+          <w:szCs w:val="18"/>
+        </w:rPr>
+        <w:t>role:</w:t>
+      </w:r>
       <w:bookmarkStart w:id="0" w:name="_GoBack"/>
       <w:bookmarkEnd w:id="0"/>
-      <w:proofErr w:type="spellStart"/>
-      <w:r>
-        <w:t>Schema</w:t>
-      </w:r>
-      <w:proofErr w:type="spellEnd"/>
-      <w:r>
-        <w:t xml:space="preserve"> gagnagrunnsins </w:t>
-      </w:r>
     </w:p>
     <w:p>
       <w:pPr>
         <w:ind w:left="284"/>
-      </w:pPr>
-      <w:r>
-        <w:t xml:space="preserve">Lýsið öllum töflum gagnagrunnsins og lyklum. </w:t>
-      </w:r>
-      <w:r>
-        <w:t xml:space="preserve"> </w:t>
-      </w:r>
-    </w:p>
-    <w:p/>
-    <w:p>
-      <w:pPr>
-        <w:pStyle w:val="Heading1"/>
-      </w:pPr>
-      <w:r>
-        <w:t xml:space="preserve">Skjáskot af töflum með gögnum </w:t>
-      </w:r>
-    </w:p>
-    <w:p>
-      <w:pPr>
-        <w:ind w:left="284"/>
-      </w:pPr>
-      <w:r>
-        <w:t xml:space="preserve">Sýnið skjáskot af töflum </w:t>
-      </w:r>
-      <w:proofErr w:type="spellStart"/>
-      <w:r>
-        <w:t>úr</w:t>
-      </w:r>
-      <w:proofErr w:type="spellEnd"/>
-      <w:r>
-        <w:t xml:space="preserve"> gagnagrunnum með einhverjum gögnum.</w:t>
+        <w:rPr>
+          <w:b/>
+        </w:rPr>
+      </w:pPr>
+      <w:r>
+        <w:rPr>
+          <w:b/>
+        </w:rPr>
+        <w:drawing>
+          <wp:inline distT="0" distB="0" distL="0" distR="0" wp14:anchorId="7E0AB760" wp14:editId="03BE4FAF">
+            <wp:extent cx="1248770" cy="559073"/>
+            <wp:effectExtent l="0" t="0" r="8890" b="0"/>
+            <wp:docPr id="5" name="Picture 5"/>
+            <wp:cNvGraphicFramePr>
+              <a:graphicFrameLocks xmlns:a="http://schemas.openxmlformats.org/drawingml/2006/main" noChangeAspect="1"/>
+            </wp:cNvGraphicFramePr>
+            <a:graphic xmlns:a="http://schemas.openxmlformats.org/drawingml/2006/main">
+              <a:graphicData uri="http://schemas.openxmlformats.org/drawingml/2006/picture">
+                <pic:pic xmlns:pic="http://schemas.openxmlformats.org/drawingml/2006/picture">
+                  <pic:nvPicPr>
+                    <pic:cNvPr id="1" name=""/>
+                    <pic:cNvPicPr/>
+                  </pic:nvPicPr>
+                  <pic:blipFill>
+                    <a:blip r:embed="rId14"/>
+                    <a:stretch>
+                      <a:fillRect/>
+                    </a:stretch>
+                  </pic:blipFill>
+                  <pic:spPr>
+                    <a:xfrm>
+                      <a:off x="0" y="0"/>
+                      <a:ext cx="1268192" cy="567768"/>
+                    </a:xfrm>
+                    <a:prstGeom prst="rect">
+                      <a:avLst/>
+                    </a:prstGeom>
+                  </pic:spPr>
+                </pic:pic>
+              </a:graphicData>
+            </a:graphic>
+          </wp:inline>
+        </w:drawing>
       </w:r>
     </w:p>
     <w:sectPr>
-      <w:headerReference w:type="default" r:id="rId7"/>
-      <w:footerReference w:type="default" r:id="rId8"/>
+      <w:type w:val="continuous"/>
       <w:pgSz w:w="11906" w:h="16838"/>
       <w:pgMar w:top="1417" w:right="1417" w:bottom="1417" w:left="1417" w:header="708" w:footer="708" w:gutter="0"/>
       <w:cols w:space="708"/>
@@ -404,7 +2157,7 @@
 </file>
 
 <file path=word/endnotes.xml><?xml version="1.0" encoding="utf-8"?>
-<w:endnotes xmlns:wpc="http://schemas.microsoft.com/office/word/2010/wordprocessingCanvas" xmlns:mc="http://schemas.openxmlformats.org/markup-compatibility/2006" xmlns:o="urn:schemas-microsoft-com:office:office" xmlns:r="http://schemas.openxmlformats.org/officeDocument/2006/relationships" xmlns:m="http://schemas.openxmlformats.org/officeDocument/2006/math" xmlns:v="urn:schemas-microsoft-com:vml" xmlns:wp14="http://schemas.microsoft.com/office/word/2010/wordprocessingDrawing" xmlns:wp="http://schemas.openxmlformats.org/drawingml/2006/wordprocessingDrawing" xmlns:w10="urn:schemas-microsoft-com:office:word" xmlns:w="http://schemas.openxmlformats.org/wordprocessingml/2006/main" xmlns:w14="http://schemas.microsoft.com/office/word/2010/wordml" xmlns:w15="http://schemas.microsoft.com/office/word/2012/wordml" xmlns:wpg="http://schemas.microsoft.com/office/word/2010/wordprocessingGroup" xmlns:wpi="http://schemas.microsoft.com/office/word/2010/wordprocessingInk" xmlns:wne="http://schemas.microsoft.com/office/word/2006/wordml" xmlns:wps="http://schemas.microsoft.com/office/word/2010/wordprocessingShape" mc:Ignorable="w14 w15 wp14">
+<w:endnotes xmlns:wpc="http://schemas.microsoft.com/office/word/2010/wordprocessingCanvas" xmlns:cx="http://schemas.microsoft.com/office/drawing/2014/chartex" xmlns:cx1="http://schemas.microsoft.com/office/drawing/2015/9/8/chartex" xmlns:cx2="http://schemas.microsoft.com/office/drawing/2015/10/21/chartex" xmlns:cx3="http://schemas.microsoft.com/office/drawing/2016/5/9/chartex" xmlns:cx4="http://schemas.microsoft.com/office/drawing/2016/5/10/chartex" xmlns:cx5="http://schemas.microsoft.com/office/drawing/2016/5/11/chartex" xmlns:cx6="http://schemas.microsoft.com/office/drawing/2016/5/12/chartex" xmlns:cx7="http://schemas.microsoft.com/office/drawing/2016/5/13/chartex" xmlns:cx8="http://schemas.microsoft.com/office/drawing/2016/5/14/chartex" xmlns:mc="http://schemas.openxmlformats.org/markup-compatibility/2006" xmlns:aink="http://schemas.microsoft.com/office/drawing/2016/ink" xmlns:am3d="http://schemas.microsoft.com/office/drawing/2017/model3d" xmlns:o="urn:schemas-microsoft-com:office:office" xmlns:r="http://schemas.openxmlformats.org/officeDocument/2006/relationships" xmlns:m="http://schemas.openxmlformats.org/officeDocument/2006/math" xmlns:v="urn:schemas-microsoft-com:vml" xmlns:wp14="http://schemas.microsoft.com/office/word/2010/wordprocessingDrawing" xmlns:wp="http://schemas.openxmlformats.org/drawingml/2006/wordprocessingDrawing" xmlns:w10="urn:schemas-microsoft-com:office:word" xmlns:w="http://schemas.openxmlformats.org/wordprocessingml/2006/main" xmlns:w14="http://schemas.microsoft.com/office/word/2010/wordml" xmlns:w15="http://schemas.microsoft.com/office/word/2012/wordml" xmlns:w16cid="http://schemas.microsoft.com/office/word/2016/wordml/cid" xmlns:w16se="http://schemas.microsoft.com/office/word/2015/wordml/symex" xmlns:wpg="http://schemas.microsoft.com/office/word/2010/wordprocessingGroup" xmlns:wpi="http://schemas.microsoft.com/office/word/2010/wordprocessingInk" xmlns:wne="http://schemas.microsoft.com/office/word/2006/wordml" xmlns:wps="http://schemas.microsoft.com/office/word/2010/wordprocessingShape" mc:Ignorable="w14 w15 w16se w16cid wp14">
   <w:endnote w:type="separator" w:id="-1">
     <w:p>
       <w:pPr>
@@ -429,7 +2182,7 @@
 </file>
 
 <file path=word/footer1.xml><?xml version="1.0" encoding="utf-8"?>
-<w:ftr xmlns:wpc="http://schemas.microsoft.com/office/word/2010/wordprocessingCanvas" xmlns:mc="http://schemas.openxmlformats.org/markup-compatibility/2006" xmlns:o="urn:schemas-microsoft-com:office:office" xmlns:r="http://schemas.openxmlformats.org/officeDocument/2006/relationships" xmlns:m="http://schemas.openxmlformats.org/officeDocument/2006/math" xmlns:v="urn:schemas-microsoft-com:vml" xmlns:wp14="http://schemas.microsoft.com/office/word/2010/wordprocessingDrawing" xmlns:wp="http://schemas.openxmlformats.org/drawingml/2006/wordprocessingDrawing" xmlns:w10="urn:schemas-microsoft-com:office:word" xmlns:w="http://schemas.openxmlformats.org/wordprocessingml/2006/main" xmlns:w14="http://schemas.microsoft.com/office/word/2010/wordml" xmlns:w15="http://schemas.microsoft.com/office/word/2012/wordml" xmlns:wpg="http://schemas.microsoft.com/office/word/2010/wordprocessingGroup" xmlns:wpi="http://schemas.microsoft.com/office/word/2010/wordprocessingInk" xmlns:wne="http://schemas.microsoft.com/office/word/2006/wordml" xmlns:wps="http://schemas.microsoft.com/office/word/2010/wordprocessingShape" mc:Ignorable="w14 w15 wp14">
+<w:ftr xmlns:wpc="http://schemas.microsoft.com/office/word/2010/wordprocessingCanvas" xmlns:cx="http://schemas.microsoft.com/office/drawing/2014/chartex" xmlns:cx1="http://schemas.microsoft.com/office/drawing/2015/9/8/chartex" xmlns:cx2="http://schemas.microsoft.com/office/drawing/2015/10/21/chartex" xmlns:cx3="http://schemas.microsoft.com/office/drawing/2016/5/9/chartex" xmlns:cx4="http://schemas.microsoft.com/office/drawing/2016/5/10/chartex" xmlns:cx5="http://schemas.microsoft.com/office/drawing/2016/5/11/chartex" xmlns:cx6="http://schemas.microsoft.com/office/drawing/2016/5/12/chartex" xmlns:cx7="http://schemas.microsoft.com/office/drawing/2016/5/13/chartex" xmlns:cx8="http://schemas.microsoft.com/office/drawing/2016/5/14/chartex" xmlns:mc="http://schemas.openxmlformats.org/markup-compatibility/2006" xmlns:aink="http://schemas.microsoft.com/office/drawing/2016/ink" xmlns:am3d="http://schemas.microsoft.com/office/drawing/2017/model3d" xmlns:o="urn:schemas-microsoft-com:office:office" xmlns:r="http://schemas.openxmlformats.org/officeDocument/2006/relationships" xmlns:m="http://schemas.openxmlformats.org/officeDocument/2006/math" xmlns:v="urn:schemas-microsoft-com:vml" xmlns:wp14="http://schemas.microsoft.com/office/word/2010/wordprocessingDrawing" xmlns:wp="http://schemas.openxmlformats.org/drawingml/2006/wordprocessingDrawing" xmlns:w10="urn:schemas-microsoft-com:office:word" xmlns:w="http://schemas.openxmlformats.org/wordprocessingml/2006/main" xmlns:w14="http://schemas.microsoft.com/office/word/2010/wordml" xmlns:w15="http://schemas.microsoft.com/office/word/2012/wordml" xmlns:w16cid="http://schemas.microsoft.com/office/word/2016/wordml/cid" xmlns:w16se="http://schemas.microsoft.com/office/word/2015/wordml/symex" xmlns:wpg="http://schemas.microsoft.com/office/word/2010/wordprocessingGroup" xmlns:wpi="http://schemas.microsoft.com/office/word/2010/wordprocessingInk" xmlns:wne="http://schemas.microsoft.com/office/word/2006/wordml" xmlns:wps="http://schemas.microsoft.com/office/word/2010/wordprocessingShape" mc:Ignorable="w14 w15 w16se w16cid wp14">
   <w:sdt>
     <w:sdtPr>
       <w:id w:val="-1171177099"/>
@@ -462,7 +2215,7 @@
           <w:rPr>
             <w:noProof/>
           </w:rPr>
-          <w:t>2</w:t>
+          <w:t>3</w:t>
         </w:r>
         <w:r>
           <w:rPr>
@@ -482,7 +2235,7 @@
 </file>
 
 <file path=word/footnotes.xml><?xml version="1.0" encoding="utf-8"?>
-<w:footnotes xmlns:wpc="http://schemas.microsoft.com/office/word/2010/wordprocessingCanvas" xmlns:mc="http://schemas.openxmlformats.org/markup-compatibility/2006" xmlns:o="urn:schemas-microsoft-com:office:office" xmlns:r="http://schemas.openxmlformats.org/officeDocument/2006/relationships" xmlns:m="http://schemas.openxmlformats.org/officeDocument/2006/math" xmlns:v="urn:schemas-microsoft-com:vml" xmlns:wp14="http://schemas.microsoft.com/office/word/2010/wordprocessingDrawing" xmlns:wp="http://schemas.openxmlformats.org/drawingml/2006/wordprocessingDrawing" xmlns:w10="urn:schemas-microsoft-com:office:word" xmlns:w="http://schemas.openxmlformats.org/wordprocessingml/2006/main" xmlns:w14="http://schemas.microsoft.com/office/word/2010/wordml" xmlns:w15="http://schemas.microsoft.com/office/word/2012/wordml" xmlns:wpg="http://schemas.microsoft.com/office/word/2010/wordprocessingGroup" xmlns:wpi="http://schemas.microsoft.com/office/word/2010/wordprocessingInk" xmlns:wne="http://schemas.microsoft.com/office/word/2006/wordml" xmlns:wps="http://schemas.microsoft.com/office/word/2010/wordprocessingShape" mc:Ignorable="w14 w15 wp14">
+<w:footnotes xmlns:wpc="http://schemas.microsoft.com/office/word/2010/wordprocessingCanvas" xmlns:cx="http://schemas.microsoft.com/office/drawing/2014/chartex" xmlns:cx1="http://schemas.microsoft.com/office/drawing/2015/9/8/chartex" xmlns:cx2="http://schemas.microsoft.com/office/drawing/2015/10/21/chartex" xmlns:cx3="http://schemas.microsoft.com/office/drawing/2016/5/9/chartex" xmlns:cx4="http://schemas.microsoft.com/office/drawing/2016/5/10/chartex" xmlns:cx5="http://schemas.microsoft.com/office/drawing/2016/5/11/chartex" xmlns:cx6="http://schemas.microsoft.com/office/drawing/2016/5/12/chartex" xmlns:cx7="http://schemas.microsoft.com/office/drawing/2016/5/13/chartex" xmlns:cx8="http://schemas.microsoft.com/office/drawing/2016/5/14/chartex" xmlns:mc="http://schemas.openxmlformats.org/markup-compatibility/2006" xmlns:aink="http://schemas.microsoft.com/office/drawing/2016/ink" xmlns:am3d="http://schemas.microsoft.com/office/drawing/2017/model3d" xmlns:o="urn:schemas-microsoft-com:office:office" xmlns:r="http://schemas.openxmlformats.org/officeDocument/2006/relationships" xmlns:m="http://schemas.openxmlformats.org/officeDocument/2006/math" xmlns:v="urn:schemas-microsoft-com:vml" xmlns:wp14="http://schemas.microsoft.com/office/word/2010/wordprocessingDrawing" xmlns:wp="http://schemas.openxmlformats.org/drawingml/2006/wordprocessingDrawing" xmlns:w10="urn:schemas-microsoft-com:office:word" xmlns:w="http://schemas.openxmlformats.org/wordprocessingml/2006/main" xmlns:w14="http://schemas.microsoft.com/office/word/2010/wordml" xmlns:w15="http://schemas.microsoft.com/office/word/2012/wordml" xmlns:w16cid="http://schemas.microsoft.com/office/word/2016/wordml/cid" xmlns:w16se="http://schemas.microsoft.com/office/word/2015/wordml/symex" xmlns:wpg="http://schemas.microsoft.com/office/word/2010/wordprocessingGroup" xmlns:wpi="http://schemas.microsoft.com/office/word/2010/wordprocessingInk" xmlns:wne="http://schemas.microsoft.com/office/word/2006/wordml" xmlns:wps="http://schemas.microsoft.com/office/word/2010/wordprocessingShape" mc:Ignorable="w14 w15 w16se w16cid wp14">
   <w:footnote w:type="separator" w:id="-1">
     <w:p>
       <w:pPr>
@@ -507,13 +2260,13 @@
 </file>
 
 <file path=word/header1.xml><?xml version="1.0" encoding="utf-8"?>
-<w:hdr xmlns:wpc="http://schemas.microsoft.com/office/word/2010/wordprocessingCanvas" xmlns:mc="http://schemas.openxmlformats.org/markup-compatibility/2006" xmlns:o="urn:schemas-microsoft-com:office:office" xmlns:r="http://schemas.openxmlformats.org/officeDocument/2006/relationships" xmlns:m="http://schemas.openxmlformats.org/officeDocument/2006/math" xmlns:v="urn:schemas-microsoft-com:vml" xmlns:wp14="http://schemas.microsoft.com/office/word/2010/wordprocessingDrawing" xmlns:wp="http://schemas.openxmlformats.org/drawingml/2006/wordprocessingDrawing" xmlns:w10="urn:schemas-microsoft-com:office:word" xmlns:w="http://schemas.openxmlformats.org/wordprocessingml/2006/main" xmlns:w14="http://schemas.microsoft.com/office/word/2010/wordml" xmlns:w15="http://schemas.microsoft.com/office/word/2012/wordml" xmlns:wpg="http://schemas.microsoft.com/office/word/2010/wordprocessingGroup" xmlns:wpi="http://schemas.microsoft.com/office/word/2010/wordprocessingInk" xmlns:wne="http://schemas.microsoft.com/office/word/2006/wordml" xmlns:wps="http://schemas.microsoft.com/office/word/2010/wordprocessingShape" mc:Ignorable="w14 w15 wp14">
+<w:hdr xmlns:wpc="http://schemas.microsoft.com/office/word/2010/wordprocessingCanvas" xmlns:cx="http://schemas.microsoft.com/office/drawing/2014/chartex" xmlns:cx1="http://schemas.microsoft.com/office/drawing/2015/9/8/chartex" xmlns:cx2="http://schemas.microsoft.com/office/drawing/2015/10/21/chartex" xmlns:cx3="http://schemas.microsoft.com/office/drawing/2016/5/9/chartex" xmlns:cx4="http://schemas.microsoft.com/office/drawing/2016/5/10/chartex" xmlns:cx5="http://schemas.microsoft.com/office/drawing/2016/5/11/chartex" xmlns:cx6="http://schemas.microsoft.com/office/drawing/2016/5/12/chartex" xmlns:cx7="http://schemas.microsoft.com/office/drawing/2016/5/13/chartex" xmlns:cx8="http://schemas.microsoft.com/office/drawing/2016/5/14/chartex" xmlns:mc="http://schemas.openxmlformats.org/markup-compatibility/2006" xmlns:aink="http://schemas.microsoft.com/office/drawing/2016/ink" xmlns:am3d="http://schemas.microsoft.com/office/drawing/2017/model3d" xmlns:o="urn:schemas-microsoft-com:office:office" xmlns:r="http://schemas.openxmlformats.org/officeDocument/2006/relationships" xmlns:m="http://schemas.openxmlformats.org/officeDocument/2006/math" xmlns:v="urn:schemas-microsoft-com:vml" xmlns:wp14="http://schemas.microsoft.com/office/word/2010/wordprocessingDrawing" xmlns:wp="http://schemas.openxmlformats.org/drawingml/2006/wordprocessingDrawing" xmlns:w10="urn:schemas-microsoft-com:office:word" xmlns:w="http://schemas.openxmlformats.org/wordprocessingml/2006/main" xmlns:w14="http://schemas.microsoft.com/office/word/2010/wordml" xmlns:w15="http://schemas.microsoft.com/office/word/2012/wordml" xmlns:w16cid="http://schemas.microsoft.com/office/word/2016/wordml/cid" xmlns:w16se="http://schemas.microsoft.com/office/word/2015/wordml/symex" xmlns:wpg="http://schemas.microsoft.com/office/word/2010/wordprocessingGroup" xmlns:wpi="http://schemas.microsoft.com/office/word/2010/wordprocessingInk" xmlns:wne="http://schemas.microsoft.com/office/word/2006/wordml" xmlns:wps="http://schemas.microsoft.com/office/word/2010/wordprocessingShape" mc:Ignorable="w14 w15 w16se w16cid wp14">
   <w:p>
     <w:pPr>
       <w:pStyle w:val="Header"/>
     </w:pPr>
     <w:r>
-      <w:t>Nafn á kerfinu</w:t>
+      <w:t>nord.is</w:t>
     </w:r>
     <w:r>
       <w:tab/>
@@ -522,12 +2275,15 @@
       <w:tab/>
       <w:t>Teymi nr.</w:t>
     </w:r>
+    <w:r>
+      <w:t xml:space="preserve"> 2</w:t>
+    </w:r>
   </w:p>
 </w:hdr>
 </file>
 
 <file path=word/numbering.xml><?xml version="1.0" encoding="utf-8"?>
-<w:numbering xmlns:wpc="http://schemas.microsoft.com/office/word/2010/wordprocessingCanvas" xmlns:mc="http://schemas.openxmlformats.org/markup-compatibility/2006" xmlns:o="urn:schemas-microsoft-com:office:office" xmlns:r="http://schemas.openxmlformats.org/officeDocument/2006/relationships" xmlns:m="http://schemas.openxmlformats.org/officeDocument/2006/math" xmlns:v="urn:schemas-microsoft-com:vml" xmlns:wp14="http://schemas.microsoft.com/office/word/2010/wordprocessingDrawing" xmlns:wp="http://schemas.openxmlformats.org/drawingml/2006/wordprocessingDrawing" xmlns:w10="urn:schemas-microsoft-com:office:word" xmlns:w="http://schemas.openxmlformats.org/wordprocessingml/2006/main" xmlns:w14="http://schemas.microsoft.com/office/word/2010/wordml" xmlns:w15="http://schemas.microsoft.com/office/word/2012/wordml" xmlns:wpg="http://schemas.microsoft.com/office/word/2010/wordprocessingGroup" xmlns:wpi="http://schemas.microsoft.com/office/word/2010/wordprocessingInk" xmlns:wne="http://schemas.microsoft.com/office/word/2006/wordml" xmlns:wps="http://schemas.microsoft.com/office/word/2010/wordprocessingShape" mc:Ignorable="w14 w15 wp14">
+<w:numbering xmlns:wpc="http://schemas.microsoft.com/office/word/2010/wordprocessingCanvas" xmlns:cx="http://schemas.microsoft.com/office/drawing/2014/chartex" xmlns:cx1="http://schemas.microsoft.com/office/drawing/2015/9/8/chartex" xmlns:cx2="http://schemas.microsoft.com/office/drawing/2015/10/21/chartex" xmlns:cx3="http://schemas.microsoft.com/office/drawing/2016/5/9/chartex" xmlns:cx4="http://schemas.microsoft.com/office/drawing/2016/5/10/chartex" xmlns:cx5="http://schemas.microsoft.com/office/drawing/2016/5/11/chartex" xmlns:cx6="http://schemas.microsoft.com/office/drawing/2016/5/12/chartex" xmlns:cx7="http://schemas.microsoft.com/office/drawing/2016/5/13/chartex" xmlns:cx8="http://schemas.microsoft.com/office/drawing/2016/5/14/chartex" xmlns:mc="http://schemas.openxmlformats.org/markup-compatibility/2006" xmlns:aink="http://schemas.microsoft.com/office/drawing/2016/ink" xmlns:am3d="http://schemas.microsoft.com/office/drawing/2017/model3d" xmlns:o="urn:schemas-microsoft-com:office:office" xmlns:r="http://schemas.openxmlformats.org/officeDocument/2006/relationships" xmlns:m="http://schemas.openxmlformats.org/officeDocument/2006/math" xmlns:v="urn:schemas-microsoft-com:vml" xmlns:wp14="http://schemas.microsoft.com/office/word/2010/wordprocessingDrawing" xmlns:wp="http://schemas.openxmlformats.org/drawingml/2006/wordprocessingDrawing" xmlns:w10="urn:schemas-microsoft-com:office:word" xmlns:w="http://schemas.openxmlformats.org/wordprocessingml/2006/main" xmlns:w14="http://schemas.microsoft.com/office/word/2010/wordml" xmlns:w15="http://schemas.microsoft.com/office/word/2012/wordml" xmlns:w16cid="http://schemas.microsoft.com/office/word/2016/wordml/cid" xmlns:w16se="http://schemas.microsoft.com/office/word/2015/wordml/symex" xmlns:wpg="http://schemas.microsoft.com/office/word/2010/wordprocessingGroup" xmlns:wpi="http://schemas.microsoft.com/office/word/2010/wordprocessingInk" xmlns:wne="http://schemas.microsoft.com/office/word/2006/wordml" xmlns:wps="http://schemas.microsoft.com/office/word/2010/wordprocessingShape" mc:Ignorable="w14 w15 w16se w16cid wp14">
   <w:abstractNum w:abstractNumId="0" w15:restartNumberingAfterBreak="0">
     <w:nsid w:val="5EF0621B"/>
     <w:multiLevelType w:val="multilevel"/>
@@ -648,7 +2404,7 @@
 </file>
 
 <file path=word/styles.xml><?xml version="1.0" encoding="utf-8"?>
-<w:styles xmlns:mc="http://schemas.openxmlformats.org/markup-compatibility/2006" xmlns:r="http://schemas.openxmlformats.org/officeDocument/2006/relationships" xmlns:w="http://schemas.openxmlformats.org/wordprocessingml/2006/main" xmlns:w14="http://schemas.microsoft.com/office/word/2010/wordml" xmlns:w15="http://schemas.microsoft.com/office/word/2012/wordml" mc:Ignorable="w14 w15">
+<w:styles xmlns:mc="http://schemas.openxmlformats.org/markup-compatibility/2006" xmlns:r="http://schemas.openxmlformats.org/officeDocument/2006/relationships" xmlns:w="http://schemas.openxmlformats.org/wordprocessingml/2006/main" xmlns:w14="http://schemas.microsoft.com/office/word/2010/wordml" xmlns:w15="http://schemas.microsoft.com/office/word/2012/wordml" xmlns:w16cid="http://schemas.microsoft.com/office/word/2016/wordml/cid" xmlns:w16se="http://schemas.microsoft.com/office/word/2015/wordml/symex" mc:Ignorable="w14 w15 w16se w16cid">
   <w:docDefaults>
     <w:rPrDefault>
       <w:rPr>
@@ -664,7 +2420,7 @@
       </w:pPr>
     </w:pPrDefault>
   </w:docDefaults>
-  <w:latentStyles w:defLockedState="0" w:defUIPriority="99" w:defSemiHidden="0" w:defUnhideWhenUsed="0" w:defQFormat="0" w:count="371">
+  <w:latentStyles w:defLockedState="0" w:defUIPriority="99" w:defSemiHidden="0" w:defUnhideWhenUsed="0" w:defQFormat="0" w:count="375">
     <w:lsdException w:name="Normal" w:uiPriority="0" w:qFormat="1"/>
     <w:lsdException w:name="heading 1" w:uiPriority="9" w:qFormat="1"/>
     <w:lsdException w:name="heading 2" w:semiHidden="1" w:uiPriority="9" w:unhideWhenUsed="1" w:qFormat="1"/>
@@ -770,7 +2526,6 @@
     <w:lsdException w:name="HTML Sample" w:semiHidden="1" w:unhideWhenUsed="1"/>
     <w:lsdException w:name="HTML Typewriter" w:semiHidden="1" w:unhideWhenUsed="1"/>
     <w:lsdException w:name="HTML Variable" w:semiHidden="1" w:unhideWhenUsed="1"/>
-    <w:lsdException w:name="Normal Table" w:semiHidden="1" w:unhideWhenUsed="1"/>
     <w:lsdException w:name="annotation subject" w:semiHidden="1" w:unhideWhenUsed="1"/>
     <w:lsdException w:name="No List" w:semiHidden="1" w:unhideWhenUsed="1"/>
     <w:lsdException w:name="Outline List 1" w:semiHidden="1" w:unhideWhenUsed="1"/>
@@ -814,10 +2569,8 @@
     <w:lsdException w:name="Table Elegant" w:semiHidden="1" w:unhideWhenUsed="1"/>
     <w:lsdException w:name="Table Professional" w:semiHidden="1" w:unhideWhenUsed="1"/>
     <w:lsdException w:name="Table Subtle 1" w:semiHidden="1" w:unhideWhenUsed="1"/>
-    <w:lsdException w:name="Table Subtle 2" w:semiHidden="1" w:unhideWhenUsed="1"/>
     <w:lsdException w:name="Table Web 1" w:semiHidden="1" w:unhideWhenUsed="1"/>
     <w:lsdException w:name="Table Web 2" w:semiHidden="1" w:unhideWhenUsed="1"/>
-    <w:lsdException w:name="Table Web 3" w:semiHidden="1" w:unhideWhenUsed="1"/>
     <w:lsdException w:name="Balloon Text" w:semiHidden="1" w:unhideWhenUsed="1"/>
     <w:lsdException w:name="Table Grid" w:uiPriority="39"/>
     <w:lsdException w:name="Table Theme" w:semiHidden="1" w:unhideWhenUsed="1"/>
@@ -1036,6 +2789,10 @@
     <w:lsdException w:name="List Table 5 Dark Accent 6" w:uiPriority="50"/>
     <w:lsdException w:name="List Table 6 Colorful Accent 6" w:uiPriority="51"/>
     <w:lsdException w:name="List Table 7 Colorful Accent 6" w:uiPriority="52"/>
+    <w:lsdException w:name="Mention" w:semiHidden="1" w:unhideWhenUsed="1"/>
+    <w:lsdException w:name="Smart Hyperlink" w:semiHidden="1" w:unhideWhenUsed="1"/>
+    <w:lsdException w:name="Hashtag" w:semiHidden="1" w:unhideWhenUsed="1"/>
+    <w:lsdException w:name="Unresolved Mention" w:semiHidden="1" w:unhideWhenUsed="1"/>
   </w:latentStyles>
   <w:style w:type="paragraph" w:default="1" w:styleId="Normal">
     <w:name w:val="Normal"/>

</xml_diff>